<commit_message>
ajouté script séparé pour co assemblage et cartographie
</commit_message>
<xml_diff>
--- a/workflow.docx
+++ b/workflow.docx
@@ -19,18 +19,18 @@
         <mc:AlternateContent>
           <mc:Choice Requires="wps">
             <w:drawing>
-              <wp:anchor distT="45720" distB="45720" distL="114300" distR="114300" simplePos="0" relativeHeight="251763712" behindDoc="0" locked="0" layoutInCell="1" allowOverlap="1" wp14:anchorId="549CCF86" wp14:editId="2AAC1F6B">
+              <wp:anchor distT="45720" distB="45720" distL="114300" distR="114300" simplePos="0" relativeHeight="251748352" behindDoc="0" locked="0" layoutInCell="1" allowOverlap="1" wp14:anchorId="2DB42B1A" wp14:editId="5D8B6914">
                 <wp:simplePos x="0" y="0"/>
                 <wp:positionH relativeFrom="margin">
-                  <wp:posOffset>6225706</wp:posOffset>
+                  <wp:posOffset>4165940</wp:posOffset>
                 </wp:positionH>
                 <wp:positionV relativeFrom="paragraph">
-                  <wp:posOffset>5687060</wp:posOffset>
+                  <wp:posOffset>4965700</wp:posOffset>
                 </wp:positionV>
-                <wp:extent cx="1216549" cy="326004"/>
-                <wp:effectExtent l="0" t="0" r="22225" b="17145"/>
+                <wp:extent cx="760730" cy="295275"/>
+                <wp:effectExtent l="0" t="0" r="20320" b="28575"/>
                 <wp:wrapNone/>
-                <wp:docPr id="204" name="Zone de texte 2"/>
+                <wp:docPr id="194" name="Zone de texte 2"/>
                 <wp:cNvGraphicFramePr>
                   <a:graphicFrameLocks xmlns:a="http://schemas.openxmlformats.org/drawingml/2006/main"/>
                 </wp:cNvGraphicFramePr>
@@ -43,13 +43,16 @@
                       <wps:spPr bwMode="auto">
                         <a:xfrm>
                           <a:off x="0" y="0"/>
-                          <a:ext cx="1216549" cy="326004"/>
+                          <a:ext cx="760730" cy="295275"/>
                         </a:xfrm>
                         <a:prstGeom prst="rect">
                           <a:avLst/>
                         </a:prstGeom>
                         <a:solidFill>
-                          <a:srgbClr val="FF9999"/>
+                          <a:schemeClr val="accent5">
+                            <a:lumMod val="40000"/>
+                            <a:lumOff val="60000"/>
+                          </a:schemeClr>
                         </a:solidFill>
                         <a:ln w="9525">
                           <a:solidFill>
@@ -65,9 +68,17 @@
                           <w:p>
                             <w:pPr>
                               <w:jc w:val="center"/>
+                              <w:rPr>
+                                <w:sz w:val="20"/>
+                                <w:szCs w:val="20"/>
+                              </w:rPr>
                             </w:pPr>
                             <w:r>
-                              <w:t>TABLEAU FINAL</w:t>
+                              <w:rPr>
+                                <w:sz w:val="20"/>
+                                <w:szCs w:val="20"/>
+                              </w:rPr>
+                              <w:t>DeepHost</w:t>
                             </w:r>
                           </w:p>
                         </w:txbxContent>
@@ -89,19 +100,27 @@
           </mc:Choice>
           <mc:Fallback>
             <w:pict>
-              <v:shapetype w14:anchorId="549CCF86" id="_x0000_t202" coordsize="21600,21600" o:spt="202" path="m,l,21600r21600,l21600,xe">
+              <v:shapetype w14:anchorId="2DB42B1A" id="_x0000_t202" coordsize="21600,21600" o:spt="202" path="m,l,21600r21600,l21600,xe">
                 <v:stroke joinstyle="miter"/>
                 <v:path gradientshapeok="t" o:connecttype="rect"/>
               </v:shapetype>
-              <v:shape id="Zone de texte 2" o:spid="_x0000_s1026" type="#_x0000_t202" style="position:absolute;margin-left:490.2pt;margin-top:447.8pt;width:95.8pt;height:25.65pt;z-index:251763712;visibility:visible;mso-wrap-style:square;mso-width-percent:0;mso-height-percent:0;mso-wrap-distance-left:9pt;mso-wrap-distance-top:3.6pt;mso-wrap-distance-right:9pt;mso-wrap-distance-bottom:3.6pt;mso-position-horizontal:absolute;mso-position-horizontal-relative:margin;mso-position-vertical:absolute;mso-position-vertical-relative:text;mso-width-percent:0;mso-height-percent:0;mso-width-relative:margin;mso-height-relative:margin;v-text-anchor:top" o:gfxdata="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" fillcolor="#f99">
+              <v:shape id="Zone de texte 2" o:spid="_x0000_s1026" type="#_x0000_t202" style="position:absolute;margin-left:328.05pt;margin-top:391pt;width:59.9pt;height:23.25pt;z-index:251748352;visibility:visible;mso-wrap-style:square;mso-width-percent:0;mso-height-percent:0;mso-wrap-distance-left:9pt;mso-wrap-distance-top:3.6pt;mso-wrap-distance-right:9pt;mso-wrap-distance-bottom:3.6pt;mso-position-horizontal:absolute;mso-position-horizontal-relative:margin;mso-position-vertical:absolute;mso-position-vertical-relative:text;mso-width-percent:0;mso-height-percent:0;mso-width-relative:margin;mso-height-relative:margin;v-text-anchor:top" o:gfxdata="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" fillcolor="#bdd6ee [1304]">
                 <v:textbox>
                   <w:txbxContent>
                     <w:p>
                       <w:pPr>
                         <w:jc w:val="center"/>
+                        <w:rPr>
+                          <w:sz w:val="20"/>
+                          <w:szCs w:val="20"/>
+                        </w:rPr>
                       </w:pPr>
                       <w:r>
-                        <w:t>TABLEAU FINAL</w:t>
+                        <w:rPr>
+                          <w:sz w:val="20"/>
+                          <w:szCs w:val="20"/>
+                        </w:rPr>
+                        <w:t>DeepHost</w:t>
                       </w:r>
                     </w:p>
                   </w:txbxContent>
@@ -121,18 +140,18 @@
         <mc:AlternateContent>
           <mc:Choice Requires="wps">
             <w:drawing>
-              <wp:anchor distT="45720" distB="45720" distL="114300" distR="114300" simplePos="0" relativeHeight="251761664" behindDoc="0" locked="0" layoutInCell="1" allowOverlap="1" wp14:anchorId="313B6353" wp14:editId="430F4043">
+              <wp:anchor distT="45720" distB="45720" distL="114300" distR="114300" simplePos="0" relativeHeight="251750400" behindDoc="0" locked="0" layoutInCell="1" allowOverlap="1" wp14:anchorId="6396F457" wp14:editId="3C8073E1">
                 <wp:simplePos x="0" y="0"/>
                 <wp:positionH relativeFrom="margin">
-                  <wp:posOffset>6497127</wp:posOffset>
+                  <wp:posOffset>4064295</wp:posOffset>
                 </wp:positionH>
                 <wp:positionV relativeFrom="paragraph">
-                  <wp:posOffset>4885083</wp:posOffset>
+                  <wp:posOffset>4289839</wp:posOffset>
                 </wp:positionV>
-                <wp:extent cx="685800" cy="279400"/>
-                <wp:effectExtent l="0" t="0" r="19050" b="25400"/>
+                <wp:extent cx="924560" cy="295275"/>
+                <wp:effectExtent l="0" t="0" r="27940" b="28575"/>
                 <wp:wrapNone/>
-                <wp:docPr id="203" name="Zone de texte 2"/>
+                <wp:docPr id="196" name="Zone de texte 2"/>
                 <wp:cNvGraphicFramePr>
                   <a:graphicFrameLocks xmlns:a="http://schemas.openxmlformats.org/drawingml/2006/main"/>
                 </wp:cNvGraphicFramePr>
@@ -145,13 +164,16 @@
                       <wps:spPr bwMode="auto">
                         <a:xfrm>
                           <a:off x="0" y="0"/>
-                          <a:ext cx="685800" cy="279400"/>
+                          <a:ext cx="924560" cy="295275"/>
                         </a:xfrm>
                         <a:prstGeom prst="rect">
                           <a:avLst/>
                         </a:prstGeom>
                         <a:solidFill>
-                          <a:srgbClr val="FF9999"/>
+                          <a:schemeClr val="accent5">
+                            <a:lumMod val="40000"/>
+                            <a:lumOff val="60000"/>
+                          </a:schemeClr>
                         </a:solidFill>
                         <a:ln w="9525">
                           <a:solidFill>
@@ -167,10 +189,26 @@
                           <w:p>
                             <w:pPr>
                               <w:jc w:val="center"/>
+                              <w:rPr>
+                                <w:sz w:val="20"/>
+                                <w:szCs w:val="20"/>
+                              </w:rPr>
                             </w:pPr>
                             <w:r>
-                              <w:t>OUTPUT</w:t>
+                              <w:rPr>
+                                <w:sz w:val="20"/>
+                                <w:szCs w:val="20"/>
+                              </w:rPr>
+                              <w:t>SOFTWARE</w:t>
                             </w:r>
+                          </w:p>
+                          <w:p>
+                            <w:pPr>
+                              <w:rPr>
+                                <w:sz w:val="20"/>
+                                <w:szCs w:val="20"/>
+                              </w:rPr>
+                            </w:pPr>
                           </w:p>
                         </w:txbxContent>
                       </wps:txbx>
@@ -191,16 +229,32 @@
           </mc:Choice>
           <mc:Fallback>
             <w:pict>
-              <v:shape w14:anchorId="313B6353" id="_x0000_s1027" type="#_x0000_t202" style="position:absolute;margin-left:511.6pt;margin-top:384.65pt;width:54pt;height:22pt;z-index:251761664;visibility:visible;mso-wrap-style:square;mso-width-percent:0;mso-height-percent:0;mso-wrap-distance-left:9pt;mso-wrap-distance-top:3.6pt;mso-wrap-distance-right:9pt;mso-wrap-distance-bottom:3.6pt;mso-position-horizontal:absolute;mso-position-horizontal-relative:margin;mso-position-vertical:absolute;mso-position-vertical-relative:text;mso-width-percent:0;mso-height-percent:0;mso-width-relative:margin;mso-height-relative:margin;v-text-anchor:top" o:gfxdata="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" fillcolor="#f99">
+              <v:shape w14:anchorId="6396F457" id="_x0000_s1027" type="#_x0000_t202" style="position:absolute;margin-left:320pt;margin-top:337.8pt;width:72.8pt;height:23.25pt;z-index:251750400;visibility:visible;mso-wrap-style:square;mso-width-percent:0;mso-height-percent:0;mso-wrap-distance-left:9pt;mso-wrap-distance-top:3.6pt;mso-wrap-distance-right:9pt;mso-wrap-distance-bottom:3.6pt;mso-position-horizontal:absolute;mso-position-horizontal-relative:margin;mso-position-vertical:absolute;mso-position-vertical-relative:text;mso-width-percent:0;mso-height-percent:0;mso-width-relative:margin;mso-height-relative:margin;v-text-anchor:top" o:gfxdata="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" fillcolor="#bdd6ee [1304]">
                 <v:textbox>
                   <w:txbxContent>
                     <w:p>
                       <w:pPr>
                         <w:jc w:val="center"/>
+                        <w:rPr>
+                          <w:sz w:val="20"/>
+                          <w:szCs w:val="20"/>
+                        </w:rPr>
                       </w:pPr>
                       <w:r>
-                        <w:t>OUTPUT</w:t>
+                        <w:rPr>
+                          <w:sz w:val="20"/>
+                          <w:szCs w:val="20"/>
+                        </w:rPr>
+                        <w:t>SOFTWARE</w:t>
                       </w:r>
+                    </w:p>
+                    <w:p>
+                      <w:pPr>
+                        <w:rPr>
+                          <w:sz w:val="20"/>
+                          <w:szCs w:val="20"/>
+                        </w:rPr>
+                      </w:pPr>
                     </w:p>
                   </w:txbxContent>
                 </v:textbox>
@@ -219,18 +273,18 @@
         <mc:AlternateContent>
           <mc:Choice Requires="wps">
             <w:drawing>
-              <wp:anchor distT="45720" distB="45720" distL="114300" distR="114300" simplePos="0" relativeHeight="251759616" behindDoc="0" locked="0" layoutInCell="1" allowOverlap="1" wp14:anchorId="4719F564" wp14:editId="5BD28681">
+              <wp:anchor distT="45720" distB="45720" distL="114300" distR="114300" simplePos="0" relativeHeight="251752448" behindDoc="0" locked="0" layoutInCell="1" allowOverlap="1" wp14:anchorId="3438DF04" wp14:editId="31609650">
                 <wp:simplePos x="0" y="0"/>
                 <wp:positionH relativeFrom="margin">
-                  <wp:posOffset>6458033</wp:posOffset>
+                  <wp:posOffset>4063025</wp:posOffset>
                 </wp:positionH>
                 <wp:positionV relativeFrom="paragraph">
-                  <wp:posOffset>4170045</wp:posOffset>
+                  <wp:posOffset>3647440</wp:posOffset>
                 </wp:positionV>
-                <wp:extent cx="685800" cy="279400"/>
-                <wp:effectExtent l="0" t="0" r="19050" b="25400"/>
+                <wp:extent cx="925033" cy="295496"/>
+                <wp:effectExtent l="0" t="0" r="27940" b="28575"/>
                 <wp:wrapNone/>
-                <wp:docPr id="55" name="Zone de texte 2"/>
+                <wp:docPr id="202" name="Zone de texte 2"/>
                 <wp:cNvGraphicFramePr>
                   <a:graphicFrameLocks xmlns:a="http://schemas.openxmlformats.org/drawingml/2006/main"/>
                 </wp:cNvGraphicFramePr>
@@ -243,13 +297,16 @@
                       <wps:spPr bwMode="auto">
                         <a:xfrm>
                           <a:off x="0" y="0"/>
-                          <a:ext cx="685800" cy="279400"/>
+                          <a:ext cx="925033" cy="295496"/>
                         </a:xfrm>
                         <a:prstGeom prst="rect">
                           <a:avLst/>
                         </a:prstGeom>
                         <a:solidFill>
-                          <a:srgbClr val="FF9999"/>
+                          <a:schemeClr val="accent5">
+                            <a:lumMod val="40000"/>
+                            <a:lumOff val="60000"/>
+                          </a:schemeClr>
                         </a:solidFill>
                         <a:ln w="9525">
                           <a:solidFill>
@@ -265,10 +322,26 @@
                           <w:p>
                             <w:pPr>
                               <w:jc w:val="center"/>
+                              <w:rPr>
+                                <w:sz w:val="20"/>
+                                <w:szCs w:val="20"/>
+                              </w:rPr>
                             </w:pPr>
                             <w:r>
-                              <w:t>OUTPUT</w:t>
+                              <w:rPr>
+                                <w:sz w:val="20"/>
+                                <w:szCs w:val="20"/>
+                              </w:rPr>
+                              <w:t>SOFTWARE</w:t>
                             </w:r>
+                          </w:p>
+                          <w:p>
+                            <w:pPr>
+                              <w:rPr>
+                                <w:sz w:val="20"/>
+                                <w:szCs w:val="20"/>
+                              </w:rPr>
+                            </w:pPr>
                           </w:p>
                         </w:txbxContent>
                       </wps:txbx>
@@ -289,16 +362,32 @@
           </mc:Choice>
           <mc:Fallback>
             <w:pict>
-              <v:shape w14:anchorId="4719F564" id="_x0000_s1028" type="#_x0000_t202" style="position:absolute;margin-left:508.5pt;margin-top:328.35pt;width:54pt;height:22pt;z-index:251759616;visibility:visible;mso-wrap-style:square;mso-width-percent:0;mso-height-percent:0;mso-wrap-distance-left:9pt;mso-wrap-distance-top:3.6pt;mso-wrap-distance-right:9pt;mso-wrap-distance-bottom:3.6pt;mso-position-horizontal:absolute;mso-position-horizontal-relative:margin;mso-position-vertical:absolute;mso-position-vertical-relative:text;mso-width-percent:0;mso-height-percent:0;mso-width-relative:margin;mso-height-relative:margin;v-text-anchor:top" o:gfxdata="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" fillcolor="#f99">
+              <v:shape w14:anchorId="3438DF04" id="_x0000_s1028" type="#_x0000_t202" style="position:absolute;margin-left:319.9pt;margin-top:287.2pt;width:72.85pt;height:23.25pt;z-index:251752448;visibility:visible;mso-wrap-style:square;mso-width-percent:0;mso-height-percent:0;mso-wrap-distance-left:9pt;mso-wrap-distance-top:3.6pt;mso-wrap-distance-right:9pt;mso-wrap-distance-bottom:3.6pt;mso-position-horizontal:absolute;mso-position-horizontal-relative:margin;mso-position-vertical:absolute;mso-position-vertical-relative:text;mso-width-percent:0;mso-height-percent:0;mso-width-relative:margin;mso-height-relative:margin;v-text-anchor:top" o:gfxdata="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" fillcolor="#bdd6ee [1304]">
                 <v:textbox>
                   <w:txbxContent>
                     <w:p>
                       <w:pPr>
                         <w:jc w:val="center"/>
+                        <w:rPr>
+                          <w:sz w:val="20"/>
+                          <w:szCs w:val="20"/>
+                        </w:rPr>
                       </w:pPr>
                       <w:r>
-                        <w:t>OUTPUT</w:t>
+                        <w:rPr>
+                          <w:sz w:val="20"/>
+                          <w:szCs w:val="20"/>
+                        </w:rPr>
+                        <w:t>SOFTWARE</w:t>
                       </w:r>
+                    </w:p>
+                    <w:p>
+                      <w:pPr>
+                        <w:rPr>
+                          <w:sz w:val="20"/>
+                          <w:szCs w:val="20"/>
+                        </w:rPr>
+                      </w:pPr>
                     </w:p>
                   </w:txbxContent>
                 </v:textbox>
@@ -317,500 +406,10 @@
         <mc:AlternateContent>
           <mc:Choice Requires="wps">
             <w:drawing>
-              <wp:anchor distT="45720" distB="45720" distL="114300" distR="114300" simplePos="0" relativeHeight="251758592" behindDoc="0" locked="0" layoutInCell="1" allowOverlap="1" wp14:anchorId="7F9E664A" wp14:editId="246ADE7C">
-                <wp:simplePos x="0" y="0"/>
-                <wp:positionH relativeFrom="margin">
-                  <wp:posOffset>6458033</wp:posOffset>
-                </wp:positionH>
-                <wp:positionV relativeFrom="paragraph">
-                  <wp:posOffset>3659864</wp:posOffset>
-                </wp:positionV>
-                <wp:extent cx="685800" cy="279400"/>
-                <wp:effectExtent l="0" t="0" r="19050" b="25400"/>
-                <wp:wrapNone/>
-                <wp:docPr id="54" name="Zone de texte 2"/>
-                <wp:cNvGraphicFramePr>
-                  <a:graphicFrameLocks xmlns:a="http://schemas.openxmlformats.org/drawingml/2006/main"/>
-                </wp:cNvGraphicFramePr>
-                <a:graphic xmlns:a="http://schemas.openxmlformats.org/drawingml/2006/main">
-                  <a:graphicData uri="http://schemas.microsoft.com/office/word/2010/wordprocessingShape">
-                    <wps:wsp>
-                      <wps:cNvSpPr txBox="1">
-                        <a:spLocks noChangeArrowheads="1"/>
-                      </wps:cNvSpPr>
-                      <wps:spPr bwMode="auto">
-                        <a:xfrm>
-                          <a:off x="0" y="0"/>
-                          <a:ext cx="685800" cy="279400"/>
-                        </a:xfrm>
-                        <a:prstGeom prst="rect">
-                          <a:avLst/>
-                        </a:prstGeom>
-                        <a:solidFill>
-                          <a:srgbClr val="FF9999"/>
-                        </a:solidFill>
-                        <a:ln w="9525">
-                          <a:solidFill>
-                            <a:srgbClr val="000000"/>
-                          </a:solidFill>
-                          <a:miter lim="800000"/>
-                          <a:headEnd/>
-                          <a:tailEnd/>
-                        </a:ln>
-                      </wps:spPr>
-                      <wps:txbx>
-                        <w:txbxContent>
-                          <w:p>
-                            <w:pPr>
-                              <w:jc w:val="center"/>
-                            </w:pPr>
-                            <w:r>
-                              <w:t>OUTPUT</w:t>
-                            </w:r>
-                          </w:p>
-                        </w:txbxContent>
-                      </wps:txbx>
-                      <wps:bodyPr rot="0" vert="horz" wrap="square" lIns="91440" tIns="45720" rIns="91440" bIns="45720" anchor="t" anchorCtr="0">
-                        <a:noAutofit/>
-                      </wps:bodyPr>
-                    </wps:wsp>
-                  </a:graphicData>
-                </a:graphic>
-                <wp14:sizeRelH relativeFrom="margin">
-                  <wp14:pctWidth>0</wp14:pctWidth>
-                </wp14:sizeRelH>
-                <wp14:sizeRelV relativeFrom="margin">
-                  <wp14:pctHeight>0</wp14:pctHeight>
-                </wp14:sizeRelV>
-              </wp:anchor>
-            </w:drawing>
-          </mc:Choice>
-          <mc:Fallback>
-            <w:pict>
-              <v:shape w14:anchorId="7F9E664A" id="_x0000_s1029" type="#_x0000_t202" style="position:absolute;margin-left:508.5pt;margin-top:288.2pt;width:54pt;height:22pt;z-index:251758592;visibility:visible;mso-wrap-style:square;mso-width-percent:0;mso-height-percent:0;mso-wrap-distance-left:9pt;mso-wrap-distance-top:3.6pt;mso-wrap-distance-right:9pt;mso-wrap-distance-bottom:3.6pt;mso-position-horizontal:absolute;mso-position-horizontal-relative:margin;mso-position-vertical:absolute;mso-position-vertical-relative:text;mso-width-percent:0;mso-height-percent:0;mso-width-relative:margin;mso-height-relative:margin;v-text-anchor:top" o:gfxdata="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" fillcolor="#f99">
-                <v:textbox>
-                  <w:txbxContent>
-                    <w:p>
-                      <w:pPr>
-                        <w:jc w:val="center"/>
-                      </w:pPr>
-                      <w:r>
-                        <w:t>OUTPUT</w:t>
-                      </w:r>
-                    </w:p>
-                  </w:txbxContent>
-                </v:textbox>
-                <w10:wrap anchorx="margin"/>
-              </v:shape>
-            </w:pict>
-          </mc:Fallback>
-        </mc:AlternateContent>
-      </w:r>
-      <w:r>
-        <w:rPr>
-          <w:rFonts w:ascii="Georgia Pro Black" w:hAnsi="Georgia Pro Black"/>
-          <w:sz w:val="24"/>
-          <w:szCs w:val="24"/>
-        </w:rPr>
-        <mc:AlternateContent>
-          <mc:Choice Requires="wps">
-            <w:drawing>
-              <wp:anchor distT="45720" distB="45720" distL="114300" distR="114300" simplePos="0" relativeHeight="251757568" behindDoc="0" locked="0" layoutInCell="1" allowOverlap="1" wp14:anchorId="07335CB1" wp14:editId="637AC3F6">
-                <wp:simplePos x="0" y="0"/>
-                <wp:positionH relativeFrom="margin">
-                  <wp:posOffset>6458033</wp:posOffset>
-                </wp:positionH>
-                <wp:positionV relativeFrom="paragraph">
-                  <wp:posOffset>2123136</wp:posOffset>
-                </wp:positionV>
-                <wp:extent cx="685800" cy="279400"/>
-                <wp:effectExtent l="0" t="0" r="19050" b="25400"/>
-                <wp:wrapNone/>
-                <wp:docPr id="53" name="Zone de texte 2"/>
-                <wp:cNvGraphicFramePr>
-                  <a:graphicFrameLocks xmlns:a="http://schemas.openxmlformats.org/drawingml/2006/main"/>
-                </wp:cNvGraphicFramePr>
-                <a:graphic xmlns:a="http://schemas.openxmlformats.org/drawingml/2006/main">
-                  <a:graphicData uri="http://schemas.microsoft.com/office/word/2010/wordprocessingShape">
-                    <wps:wsp>
-                      <wps:cNvSpPr txBox="1">
-                        <a:spLocks noChangeArrowheads="1"/>
-                      </wps:cNvSpPr>
-                      <wps:spPr bwMode="auto">
-                        <a:xfrm>
-                          <a:off x="0" y="0"/>
-                          <a:ext cx="685800" cy="279400"/>
-                        </a:xfrm>
-                        <a:prstGeom prst="rect">
-                          <a:avLst/>
-                        </a:prstGeom>
-                        <a:solidFill>
-                          <a:srgbClr val="FF9999"/>
-                        </a:solidFill>
-                        <a:ln w="9525">
-                          <a:solidFill>
-                            <a:srgbClr val="000000"/>
-                          </a:solidFill>
-                          <a:miter lim="800000"/>
-                          <a:headEnd/>
-                          <a:tailEnd/>
-                        </a:ln>
-                      </wps:spPr>
-                      <wps:txbx>
-                        <w:txbxContent>
-                          <w:p>
-                            <w:pPr>
-                              <w:jc w:val="center"/>
-                            </w:pPr>
-                            <w:r>
-                              <w:t>OUTPUT</w:t>
-                            </w:r>
-                          </w:p>
-                        </w:txbxContent>
-                      </wps:txbx>
-                      <wps:bodyPr rot="0" vert="horz" wrap="square" lIns="91440" tIns="45720" rIns="91440" bIns="45720" anchor="t" anchorCtr="0">
-                        <a:noAutofit/>
-                      </wps:bodyPr>
-                    </wps:wsp>
-                  </a:graphicData>
-                </a:graphic>
-                <wp14:sizeRelH relativeFrom="margin">
-                  <wp14:pctWidth>0</wp14:pctWidth>
-                </wp14:sizeRelH>
-                <wp14:sizeRelV relativeFrom="margin">
-                  <wp14:pctHeight>0</wp14:pctHeight>
-                </wp14:sizeRelV>
-              </wp:anchor>
-            </w:drawing>
-          </mc:Choice>
-          <mc:Fallback>
-            <w:pict>
-              <v:shape w14:anchorId="07335CB1" id="_x0000_s1030" type="#_x0000_t202" style="position:absolute;margin-left:508.5pt;margin-top:167.2pt;width:54pt;height:22pt;z-index:251757568;visibility:visible;mso-wrap-style:square;mso-width-percent:0;mso-height-percent:0;mso-wrap-distance-left:9pt;mso-wrap-distance-top:3.6pt;mso-wrap-distance-right:9pt;mso-wrap-distance-bottom:3.6pt;mso-position-horizontal:absolute;mso-position-horizontal-relative:margin;mso-position-vertical:absolute;mso-position-vertical-relative:text;mso-width-percent:0;mso-height-percent:0;mso-width-relative:margin;mso-height-relative:margin;v-text-anchor:top" o:gfxdata="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" fillcolor="#f99">
-                <v:textbox>
-                  <w:txbxContent>
-                    <w:p>
-                      <w:pPr>
-                        <w:jc w:val="center"/>
-                      </w:pPr>
-                      <w:r>
-                        <w:t>OUTPUT</w:t>
-                      </w:r>
-                    </w:p>
-                  </w:txbxContent>
-                </v:textbox>
-                <w10:wrap anchorx="margin"/>
-              </v:shape>
-            </w:pict>
-          </mc:Fallback>
-        </mc:AlternateContent>
-      </w:r>
-      <w:r>
-        <w:rPr>
-          <w:rFonts w:ascii="Georgia Pro Black" w:hAnsi="Georgia Pro Black"/>
-          <w:sz w:val="24"/>
-          <w:szCs w:val="24"/>
-        </w:rPr>
-        <mc:AlternateContent>
-          <mc:Choice Requires="wps">
-            <w:drawing>
-              <wp:anchor distT="45720" distB="45720" distL="114300" distR="114300" simplePos="0" relativeHeight="251756544" behindDoc="0" locked="0" layoutInCell="1" allowOverlap="1" wp14:anchorId="08AE9404" wp14:editId="2BBC74F7">
-                <wp:simplePos x="0" y="0"/>
-                <wp:positionH relativeFrom="margin">
-                  <wp:posOffset>6497790</wp:posOffset>
-                </wp:positionH>
-                <wp:positionV relativeFrom="paragraph">
-                  <wp:posOffset>1469417</wp:posOffset>
-                </wp:positionV>
-                <wp:extent cx="685800" cy="279400"/>
-                <wp:effectExtent l="0" t="0" r="19050" b="25400"/>
-                <wp:wrapNone/>
-                <wp:docPr id="52" name="Zone de texte 2"/>
-                <wp:cNvGraphicFramePr>
-                  <a:graphicFrameLocks xmlns:a="http://schemas.openxmlformats.org/drawingml/2006/main"/>
-                </wp:cNvGraphicFramePr>
-                <a:graphic xmlns:a="http://schemas.openxmlformats.org/drawingml/2006/main">
-                  <a:graphicData uri="http://schemas.microsoft.com/office/word/2010/wordprocessingShape">
-                    <wps:wsp>
-                      <wps:cNvSpPr txBox="1">
-                        <a:spLocks noChangeArrowheads="1"/>
-                      </wps:cNvSpPr>
-                      <wps:spPr bwMode="auto">
-                        <a:xfrm>
-                          <a:off x="0" y="0"/>
-                          <a:ext cx="685800" cy="279400"/>
-                        </a:xfrm>
-                        <a:prstGeom prst="rect">
-                          <a:avLst/>
-                        </a:prstGeom>
-                        <a:solidFill>
-                          <a:srgbClr val="FF9999"/>
-                        </a:solidFill>
-                        <a:ln w="9525">
-                          <a:solidFill>
-                            <a:srgbClr val="000000"/>
-                          </a:solidFill>
-                          <a:miter lim="800000"/>
-                          <a:headEnd/>
-                          <a:tailEnd/>
-                        </a:ln>
-                      </wps:spPr>
-                      <wps:txbx>
-                        <w:txbxContent>
-                          <w:p>
-                            <w:pPr>
-                              <w:jc w:val="center"/>
-                            </w:pPr>
-                            <w:r>
-                              <w:t>OUTPUT</w:t>
-                            </w:r>
-                          </w:p>
-                        </w:txbxContent>
-                      </wps:txbx>
-                      <wps:bodyPr rot="0" vert="horz" wrap="square" lIns="91440" tIns="45720" rIns="91440" bIns="45720" anchor="t" anchorCtr="0">
-                        <a:noAutofit/>
-                      </wps:bodyPr>
-                    </wps:wsp>
-                  </a:graphicData>
-                </a:graphic>
-                <wp14:sizeRelH relativeFrom="margin">
-                  <wp14:pctWidth>0</wp14:pctWidth>
-                </wp14:sizeRelH>
-                <wp14:sizeRelV relativeFrom="margin">
-                  <wp14:pctHeight>0</wp14:pctHeight>
-                </wp14:sizeRelV>
-              </wp:anchor>
-            </w:drawing>
-          </mc:Choice>
-          <mc:Fallback>
-            <w:pict>
-              <v:shape w14:anchorId="08AE9404" id="_x0000_s1031" type="#_x0000_t202" style="position:absolute;margin-left:511.65pt;margin-top:115.7pt;width:54pt;height:22pt;z-index:251756544;visibility:visible;mso-wrap-style:square;mso-width-percent:0;mso-height-percent:0;mso-wrap-distance-left:9pt;mso-wrap-distance-top:3.6pt;mso-wrap-distance-right:9pt;mso-wrap-distance-bottom:3.6pt;mso-position-horizontal:absolute;mso-position-horizontal-relative:margin;mso-position-vertical:absolute;mso-position-vertical-relative:text;mso-width-percent:0;mso-height-percent:0;mso-width-relative:margin;mso-height-relative:margin;v-text-anchor:top" o:gfxdata="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" fillcolor="#f99">
-                <v:textbox>
-                  <w:txbxContent>
-                    <w:p>
-                      <w:pPr>
-                        <w:jc w:val="center"/>
-                      </w:pPr>
-                      <w:r>
-                        <w:t>OUTPUT</w:t>
-                      </w:r>
-                    </w:p>
-                  </w:txbxContent>
-                </v:textbox>
-                <w10:wrap anchorx="margin"/>
-              </v:shape>
-            </w:pict>
-          </mc:Fallback>
-        </mc:AlternateContent>
-      </w:r>
-      <w:r>
-        <w:rPr>
-          <w:rFonts w:ascii="Georgia Pro Black" w:hAnsi="Georgia Pro Black"/>
-          <w:sz w:val="24"/>
-          <w:szCs w:val="24"/>
-        </w:rPr>
-        <mc:AlternateContent>
-          <mc:Choice Requires="wps">
-            <w:drawing>
-              <wp:anchor distT="45720" distB="45720" distL="114300" distR="114300" simplePos="0" relativeHeight="251755520" behindDoc="0" locked="0" layoutInCell="1" allowOverlap="1" wp14:anchorId="08AF8F04" wp14:editId="3192FC0D">
-                <wp:simplePos x="0" y="0"/>
-                <wp:positionH relativeFrom="margin">
-                  <wp:posOffset>6458668</wp:posOffset>
-                </wp:positionH>
-                <wp:positionV relativeFrom="paragraph">
-                  <wp:posOffset>301846</wp:posOffset>
-                </wp:positionV>
-                <wp:extent cx="685800" cy="279400"/>
-                <wp:effectExtent l="0" t="0" r="19050" b="25400"/>
-                <wp:wrapNone/>
-                <wp:docPr id="51" name="Zone de texte 2"/>
-                <wp:cNvGraphicFramePr>
-                  <a:graphicFrameLocks xmlns:a="http://schemas.openxmlformats.org/drawingml/2006/main"/>
-                </wp:cNvGraphicFramePr>
-                <a:graphic xmlns:a="http://schemas.openxmlformats.org/drawingml/2006/main">
-                  <a:graphicData uri="http://schemas.microsoft.com/office/word/2010/wordprocessingShape">
-                    <wps:wsp>
-                      <wps:cNvSpPr txBox="1">
-                        <a:spLocks noChangeArrowheads="1"/>
-                      </wps:cNvSpPr>
-                      <wps:spPr bwMode="auto">
-                        <a:xfrm>
-                          <a:off x="0" y="0"/>
-                          <a:ext cx="685800" cy="279400"/>
-                        </a:xfrm>
-                        <a:prstGeom prst="rect">
-                          <a:avLst/>
-                        </a:prstGeom>
-                        <a:solidFill>
-                          <a:srgbClr val="FF9999"/>
-                        </a:solidFill>
-                        <a:ln w="9525">
-                          <a:solidFill>
-                            <a:srgbClr val="000000"/>
-                          </a:solidFill>
-                          <a:miter lim="800000"/>
-                          <a:headEnd/>
-                          <a:tailEnd/>
-                        </a:ln>
-                      </wps:spPr>
-                      <wps:txbx>
-                        <w:txbxContent>
-                          <w:p>
-                            <w:pPr>
-                              <w:jc w:val="center"/>
-                            </w:pPr>
-                            <w:r>
-                              <w:t>OUTPUT</w:t>
-                            </w:r>
-                          </w:p>
-                        </w:txbxContent>
-                      </wps:txbx>
-                      <wps:bodyPr rot="0" vert="horz" wrap="square" lIns="91440" tIns="45720" rIns="91440" bIns="45720" anchor="t" anchorCtr="0">
-                        <a:noAutofit/>
-                      </wps:bodyPr>
-                    </wps:wsp>
-                  </a:graphicData>
-                </a:graphic>
-                <wp14:sizeRelH relativeFrom="margin">
-                  <wp14:pctWidth>0</wp14:pctWidth>
-                </wp14:sizeRelH>
-                <wp14:sizeRelV relativeFrom="margin">
-                  <wp14:pctHeight>0</wp14:pctHeight>
-                </wp14:sizeRelV>
-              </wp:anchor>
-            </w:drawing>
-          </mc:Choice>
-          <mc:Fallback>
-            <w:pict>
-              <v:shape w14:anchorId="08AF8F04" id="_x0000_s1032" type="#_x0000_t202" style="position:absolute;margin-left:508.55pt;margin-top:23.75pt;width:54pt;height:22pt;z-index:251755520;visibility:visible;mso-wrap-style:square;mso-width-percent:0;mso-height-percent:0;mso-wrap-distance-left:9pt;mso-wrap-distance-top:3.6pt;mso-wrap-distance-right:9pt;mso-wrap-distance-bottom:3.6pt;mso-position-horizontal:absolute;mso-position-horizontal-relative:margin;mso-position-vertical:absolute;mso-position-vertical-relative:text;mso-width-percent:0;mso-height-percent:0;mso-width-relative:margin;mso-height-relative:margin;v-text-anchor:top" o:gfxdata="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" fillcolor="#f99">
-                <v:textbox>
-                  <w:txbxContent>
-                    <w:p>
-                      <w:pPr>
-                        <w:jc w:val="center"/>
-                      </w:pPr>
-                      <w:r>
-                        <w:t>OUTPUT</w:t>
-                      </w:r>
-                    </w:p>
-                  </w:txbxContent>
-                </v:textbox>
-                <w10:wrap anchorx="margin"/>
-              </v:shape>
-            </w:pict>
-          </mc:Fallback>
-        </mc:AlternateContent>
-      </w:r>
-      <w:r>
-        <w:rPr>
-          <w:rFonts w:ascii="Georgia Pro Black" w:hAnsi="Georgia Pro Black"/>
-          <w:sz w:val="24"/>
-          <w:szCs w:val="24"/>
-        </w:rPr>
-        <mc:AlternateContent>
-          <mc:Choice Requires="wps">
-            <w:drawing>
-              <wp:anchor distT="45720" distB="45720" distL="114300" distR="114300" simplePos="0" relativeHeight="251754496" behindDoc="0" locked="0" layoutInCell="1" allowOverlap="1" wp14:anchorId="51C272DA" wp14:editId="3D7DC260">
-                <wp:simplePos x="0" y="0"/>
-                <wp:positionH relativeFrom="margin">
-                  <wp:posOffset>6458668</wp:posOffset>
-                </wp:positionH>
-                <wp:positionV relativeFrom="paragraph">
-                  <wp:posOffset>-307892</wp:posOffset>
-                </wp:positionV>
-                <wp:extent cx="685800" cy="279400"/>
-                <wp:effectExtent l="0" t="0" r="19050" b="25400"/>
-                <wp:wrapNone/>
-                <wp:docPr id="50" name="Zone de texte 2"/>
-                <wp:cNvGraphicFramePr>
-                  <a:graphicFrameLocks xmlns:a="http://schemas.openxmlformats.org/drawingml/2006/main"/>
-                </wp:cNvGraphicFramePr>
-                <a:graphic xmlns:a="http://schemas.openxmlformats.org/drawingml/2006/main">
-                  <a:graphicData uri="http://schemas.microsoft.com/office/word/2010/wordprocessingShape">
-                    <wps:wsp>
-                      <wps:cNvSpPr txBox="1">
-                        <a:spLocks noChangeArrowheads="1"/>
-                      </wps:cNvSpPr>
-                      <wps:spPr bwMode="auto">
-                        <a:xfrm>
-                          <a:off x="0" y="0"/>
-                          <a:ext cx="685800" cy="279400"/>
-                        </a:xfrm>
-                        <a:prstGeom prst="rect">
-                          <a:avLst/>
-                        </a:prstGeom>
-                        <a:solidFill>
-                          <a:srgbClr val="FF9999"/>
-                        </a:solidFill>
-                        <a:ln w="9525">
-                          <a:solidFill>
-                            <a:srgbClr val="000000"/>
-                          </a:solidFill>
-                          <a:miter lim="800000"/>
-                          <a:headEnd/>
-                          <a:tailEnd/>
-                        </a:ln>
-                      </wps:spPr>
-                      <wps:txbx>
-                        <w:txbxContent>
-                          <w:p>
-                            <w:pPr>
-                              <w:jc w:val="center"/>
-                            </w:pPr>
-                            <w:r>
-                              <w:t>OUTPUT</w:t>
-                            </w:r>
-                          </w:p>
-                        </w:txbxContent>
-                      </wps:txbx>
-                      <wps:bodyPr rot="0" vert="horz" wrap="square" lIns="91440" tIns="45720" rIns="91440" bIns="45720" anchor="t" anchorCtr="0">
-                        <a:noAutofit/>
-                      </wps:bodyPr>
-                    </wps:wsp>
-                  </a:graphicData>
-                </a:graphic>
-                <wp14:sizeRelH relativeFrom="margin">
-                  <wp14:pctWidth>0</wp14:pctWidth>
-                </wp14:sizeRelH>
-                <wp14:sizeRelV relativeFrom="margin">
-                  <wp14:pctHeight>0</wp14:pctHeight>
-                </wp14:sizeRelV>
-              </wp:anchor>
-            </w:drawing>
-          </mc:Choice>
-          <mc:Fallback>
-            <w:pict>
-              <v:shape w14:anchorId="51C272DA" id="_x0000_s1033" type="#_x0000_t202" style="position:absolute;margin-left:508.55pt;margin-top:-24.25pt;width:54pt;height:22pt;z-index:251754496;visibility:visible;mso-wrap-style:square;mso-width-percent:0;mso-height-percent:0;mso-wrap-distance-left:9pt;mso-wrap-distance-top:3.6pt;mso-wrap-distance-right:9pt;mso-wrap-distance-bottom:3.6pt;mso-position-horizontal:absolute;mso-position-horizontal-relative:margin;mso-position-vertical:absolute;mso-position-vertical-relative:text;mso-width-percent:0;mso-height-percent:0;mso-width-relative:margin;mso-height-relative:margin;v-text-anchor:top" o:gfxdata="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" fillcolor="#f99">
-                <v:textbox>
-                  <w:txbxContent>
-                    <w:p>
-                      <w:pPr>
-                        <w:jc w:val="center"/>
-                      </w:pPr>
-                      <w:r>
-                        <w:t>OUTPUT</w:t>
-                      </w:r>
-                    </w:p>
-                  </w:txbxContent>
-                </v:textbox>
-                <w10:wrap anchorx="margin"/>
-              </v:shape>
-            </w:pict>
-          </mc:Fallback>
-        </mc:AlternateContent>
-      </w:r>
-      <w:r>
-        <w:rPr>
-          <w:rFonts w:ascii="Georgia Pro Black" w:hAnsi="Georgia Pro Black"/>
-          <w:sz w:val="24"/>
-          <w:szCs w:val="24"/>
-        </w:rPr>
-        <mc:AlternateContent>
-          <mc:Choice Requires="wps">
-            <w:drawing>
-              <wp:anchor distT="45720" distB="45720" distL="114300" distR="114300" simplePos="0" relativeHeight="251703296" behindDoc="0" locked="0" layoutInCell="1" allowOverlap="1" wp14:anchorId="11CBA43D" wp14:editId="1CE32731">
+              <wp:anchor distT="45720" distB="45720" distL="114300" distR="114300" simplePos="0" relativeHeight="251703296" behindDoc="0" locked="0" layoutInCell="1" allowOverlap="1" wp14:anchorId="11CBA43D" wp14:editId="3540F01B">
                 <wp:simplePos x="0" y="0"/>
                 <wp:positionH relativeFrom="column">
-                  <wp:posOffset>3785870</wp:posOffset>
+                  <wp:posOffset>3732530</wp:posOffset>
                 </wp:positionH>
                 <wp:positionV relativeFrom="paragraph">
                   <wp:posOffset>2845435</wp:posOffset>
@@ -890,7 +489,7 @@
           </mc:Choice>
           <mc:Fallback>
             <w:pict>
-              <v:shape w14:anchorId="11CBA43D" id="_x0000_s1034" type="#_x0000_t202" style="position:absolute;margin-left:298.1pt;margin-top:224.05pt;width:124.5pt;height:24.5pt;z-index:251703296;visibility:visible;mso-wrap-style:square;mso-width-percent:0;mso-height-percent:0;mso-wrap-distance-left:9pt;mso-wrap-distance-top:3.6pt;mso-wrap-distance-right:9pt;mso-wrap-distance-bottom:3.6pt;mso-position-horizontal:absolute;mso-position-horizontal-relative:text;mso-position-vertical:absolute;mso-position-vertical-relative:text;mso-width-percent:0;mso-height-percent:0;mso-width-relative:margin;mso-height-relative:margin;v-text-anchor:middle" o:gfxdata="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" fillcolor="#c5e0b3 [1305]" strokecolor="#375623 [1609]">
+              <v:shape w14:anchorId="11CBA43D" id="_x0000_s1029" type="#_x0000_t202" style="position:absolute;margin-left:293.9pt;margin-top:224.05pt;width:124.5pt;height:24.5pt;z-index:251703296;visibility:visible;mso-wrap-style:square;mso-width-percent:0;mso-height-percent:0;mso-wrap-distance-left:9pt;mso-wrap-distance-top:3.6pt;mso-wrap-distance-right:9pt;mso-wrap-distance-bottom:3.6pt;mso-position-horizontal:absolute;mso-position-horizontal-relative:text;mso-position-vertical:absolute;mso-position-vertical-relative:text;mso-width-percent:0;mso-height-percent:0;mso-width-relative:margin;mso-height-relative:margin;v-text-anchor:middle" o:gfxdata="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" fillcolor="#c5e0b3 [1305]" strokecolor="#375623 [1609]">
                 <v:textbox>
                   <w:txbxContent>
                     <w:p>
@@ -927,7 +526,897 @@
         <mc:AlternateContent>
           <mc:Choice Requires="wps">
             <w:drawing>
-              <wp:anchor distT="0" distB="0" distL="114300" distR="114300" simplePos="0" relativeHeight="251701248" behindDoc="0" locked="0" layoutInCell="1" allowOverlap="1" wp14:anchorId="064572DE" wp14:editId="51634F3A">
+              <wp:anchor distT="0" distB="0" distL="114300" distR="114300" simplePos="0" relativeHeight="251704320" behindDoc="0" locked="0" layoutInCell="1" allowOverlap="1" wp14:anchorId="5C15E7F9" wp14:editId="17BFD451">
+                <wp:simplePos x="0" y="0"/>
+                <wp:positionH relativeFrom="column">
+                  <wp:posOffset>4428668</wp:posOffset>
+                </wp:positionH>
+                <wp:positionV relativeFrom="paragraph">
+                  <wp:posOffset>3154680</wp:posOffset>
+                </wp:positionV>
+                <wp:extent cx="298450" cy="2713990"/>
+                <wp:effectExtent l="19050" t="0" r="25400" b="29210"/>
+                <wp:wrapNone/>
+                <wp:docPr id="39" name="Flèche : bas 39"/>
+                <wp:cNvGraphicFramePr/>
+                <a:graphic xmlns:a="http://schemas.openxmlformats.org/drawingml/2006/main">
+                  <a:graphicData uri="http://schemas.microsoft.com/office/word/2010/wordprocessingShape">
+                    <wps:wsp>
+                      <wps:cNvSpPr/>
+                      <wps:spPr>
+                        <a:xfrm>
+                          <a:off x="0" y="0"/>
+                          <a:ext cx="298450" cy="2713990"/>
+                        </a:xfrm>
+                        <a:prstGeom prst="downArrow">
+                          <a:avLst/>
+                        </a:prstGeom>
+                        <a:solidFill>
+                          <a:schemeClr val="accent6">
+                            <a:lumMod val="40000"/>
+                            <a:lumOff val="60000"/>
+                          </a:schemeClr>
+                        </a:solidFill>
+                        <a:ln>
+                          <a:solidFill>
+                            <a:schemeClr val="accent6">
+                              <a:lumMod val="75000"/>
+                            </a:schemeClr>
+                          </a:solidFill>
+                        </a:ln>
+                      </wps:spPr>
+                      <wps:style>
+                        <a:lnRef idx="2">
+                          <a:schemeClr val="accent1">
+                            <a:shade val="50000"/>
+                          </a:schemeClr>
+                        </a:lnRef>
+                        <a:fillRef idx="1">
+                          <a:schemeClr val="accent1"/>
+                        </a:fillRef>
+                        <a:effectRef idx="0">
+                          <a:schemeClr val="accent1"/>
+                        </a:effectRef>
+                        <a:fontRef idx="minor">
+                          <a:schemeClr val="lt1"/>
+                        </a:fontRef>
+                      </wps:style>
+                      <wps:bodyPr rot="0" spcFirstLastPara="0" vertOverflow="overflow" horzOverflow="overflow" vert="horz" wrap="square" lIns="91440" tIns="45720" rIns="91440" bIns="45720" numCol="1" spcCol="0" rtlCol="0" fromWordArt="0" anchor="ctr" anchorCtr="0" forceAA="0" compatLnSpc="1">
+                        <a:prstTxWarp prst="textNoShape">
+                          <a:avLst/>
+                        </a:prstTxWarp>
+                        <a:noAutofit/>
+                      </wps:bodyPr>
+                    </wps:wsp>
+                  </a:graphicData>
+                </a:graphic>
+                <wp14:sizeRelH relativeFrom="margin">
+                  <wp14:pctWidth>0</wp14:pctWidth>
+                </wp14:sizeRelH>
+                <wp14:sizeRelV relativeFrom="margin">
+                  <wp14:pctHeight>0</wp14:pctHeight>
+                </wp14:sizeRelV>
+              </wp:anchor>
+            </w:drawing>
+          </mc:Choice>
+          <mc:Fallback>
+            <w:pict>
+              <v:shapetype w14:anchorId="4CB42CB9" id="_x0000_t67" coordsize="21600,21600" o:spt="67" adj="16200,5400" path="m0@0l@1@0@1,0@2,0@2@0,21600@0,10800,21600xe">
+                <v:stroke joinstyle="miter"/>
+                <v:formulas>
+                  <v:f eqn="val #0"/>
+                  <v:f eqn="val #1"/>
+                  <v:f eqn="sum height 0 #1"/>
+                  <v:f eqn="sum 10800 0 #1"/>
+                  <v:f eqn="sum width 0 #0"/>
+                  <v:f eqn="prod @4 @3 10800"/>
+                  <v:f eqn="sum width 0 @5"/>
+                </v:formulas>
+                <v:path o:connecttype="custom" o:connectlocs="10800,0;0,@0;10800,21600;21600,@0" o:connectangles="270,180,90,0" textboxrect="@1,0,@2,@6"/>
+                <v:handles>
+                  <v:h position="#1,#0" xrange="0,10800" yrange="0,21600"/>
+                </v:handles>
+              </v:shapetype>
+              <v:shape id="Flèche : bas 39" o:spid="_x0000_s1026" type="#_x0000_t67" style="position:absolute;margin-left:348.7pt;margin-top:248.4pt;width:23.5pt;height:213.7pt;z-index:251704320;visibility:visible;mso-wrap-style:square;mso-width-percent:0;mso-height-percent:0;mso-wrap-distance-left:9pt;mso-wrap-distance-top:0;mso-wrap-distance-right:9pt;mso-wrap-distance-bottom:0;mso-position-horizontal:absolute;mso-position-horizontal-relative:text;mso-position-vertical:absolute;mso-position-vertical-relative:text;mso-width-percent:0;mso-height-percent:0;mso-width-relative:margin;mso-height-relative:margin;v-text-anchor:middle" o:gfxdata="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" adj="20412" fillcolor="#c5e0b3 [1305]" strokecolor="#538135 [2409]" strokeweight="1pt"/>
+            </w:pict>
+          </mc:Fallback>
+        </mc:AlternateContent>
+      </w:r>
+      <w:r>
+        <w:rPr>
+          <w:rFonts w:ascii="Georgia Pro Black" w:hAnsi="Georgia Pro Black"/>
+          <w:sz w:val="24"/>
+          <w:szCs w:val="24"/>
+        </w:rPr>
+        <mc:AlternateContent>
+          <mc:Choice Requires="wps">
+            <w:drawing>
+              <wp:anchor distT="45720" distB="45720" distL="114300" distR="114300" simplePos="0" relativeHeight="251763712" behindDoc="0" locked="0" layoutInCell="1" allowOverlap="1" wp14:anchorId="549CCF86" wp14:editId="1AD65E07">
+                <wp:simplePos x="0" y="0"/>
+                <wp:positionH relativeFrom="margin">
+                  <wp:posOffset>6225706</wp:posOffset>
+                </wp:positionH>
+                <wp:positionV relativeFrom="paragraph">
+                  <wp:posOffset>5687060</wp:posOffset>
+                </wp:positionV>
+                <wp:extent cx="1216549" cy="326004"/>
+                <wp:effectExtent l="0" t="0" r="22225" b="17145"/>
+                <wp:wrapNone/>
+                <wp:docPr id="204" name="Zone de texte 2"/>
+                <wp:cNvGraphicFramePr>
+                  <a:graphicFrameLocks xmlns:a="http://schemas.openxmlformats.org/drawingml/2006/main"/>
+                </wp:cNvGraphicFramePr>
+                <a:graphic xmlns:a="http://schemas.openxmlformats.org/drawingml/2006/main">
+                  <a:graphicData uri="http://schemas.microsoft.com/office/word/2010/wordprocessingShape">
+                    <wps:wsp>
+                      <wps:cNvSpPr txBox="1">
+                        <a:spLocks noChangeArrowheads="1"/>
+                      </wps:cNvSpPr>
+                      <wps:spPr bwMode="auto">
+                        <a:xfrm>
+                          <a:off x="0" y="0"/>
+                          <a:ext cx="1216549" cy="326004"/>
+                        </a:xfrm>
+                        <a:prstGeom prst="rect">
+                          <a:avLst/>
+                        </a:prstGeom>
+                        <a:solidFill>
+                          <a:srgbClr val="FF9999"/>
+                        </a:solidFill>
+                        <a:ln w="9525">
+                          <a:solidFill>
+                            <a:srgbClr val="000000"/>
+                          </a:solidFill>
+                          <a:miter lim="800000"/>
+                          <a:headEnd/>
+                          <a:tailEnd/>
+                        </a:ln>
+                      </wps:spPr>
+                      <wps:txbx>
+                        <w:txbxContent>
+                          <w:p>
+                            <w:pPr>
+                              <w:jc w:val="center"/>
+                            </w:pPr>
+                            <w:r>
+                              <w:t>TABLEAU FINAL</w:t>
+                            </w:r>
+                          </w:p>
+                        </w:txbxContent>
+                      </wps:txbx>
+                      <wps:bodyPr rot="0" vert="horz" wrap="square" lIns="91440" tIns="45720" rIns="91440" bIns="45720" anchor="t" anchorCtr="0">
+                        <a:noAutofit/>
+                      </wps:bodyPr>
+                    </wps:wsp>
+                  </a:graphicData>
+                </a:graphic>
+                <wp14:sizeRelH relativeFrom="margin">
+                  <wp14:pctWidth>0</wp14:pctWidth>
+                </wp14:sizeRelH>
+                <wp14:sizeRelV relativeFrom="margin">
+                  <wp14:pctHeight>0</wp14:pctHeight>
+                </wp14:sizeRelV>
+              </wp:anchor>
+            </w:drawing>
+          </mc:Choice>
+          <mc:Fallback>
+            <w:pict>
+              <v:shape w14:anchorId="549CCF86" id="_x0000_s1030" type="#_x0000_t202" style="position:absolute;margin-left:490.2pt;margin-top:447.8pt;width:95.8pt;height:25.65pt;z-index:251763712;visibility:visible;mso-wrap-style:square;mso-width-percent:0;mso-height-percent:0;mso-wrap-distance-left:9pt;mso-wrap-distance-top:3.6pt;mso-wrap-distance-right:9pt;mso-wrap-distance-bottom:3.6pt;mso-position-horizontal:absolute;mso-position-horizontal-relative:margin;mso-position-vertical:absolute;mso-position-vertical-relative:text;mso-width-percent:0;mso-height-percent:0;mso-width-relative:margin;mso-height-relative:margin;v-text-anchor:top" o:gfxdata="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" fillcolor="#f99">
+                <v:textbox>
+                  <w:txbxContent>
+                    <w:p>
+                      <w:pPr>
+                        <w:jc w:val="center"/>
+                      </w:pPr>
+                      <w:r>
+                        <w:t>TABLEAU FINAL</w:t>
+                      </w:r>
+                    </w:p>
+                  </w:txbxContent>
+                </v:textbox>
+                <w10:wrap anchorx="margin"/>
+              </v:shape>
+            </w:pict>
+          </mc:Fallback>
+        </mc:AlternateContent>
+      </w:r>
+      <w:r>
+        <w:rPr>
+          <w:rFonts w:ascii="Georgia Pro Black" w:hAnsi="Georgia Pro Black"/>
+          <w:sz w:val="24"/>
+          <w:szCs w:val="24"/>
+        </w:rPr>
+        <mc:AlternateContent>
+          <mc:Choice Requires="wps">
+            <w:drawing>
+              <wp:anchor distT="45720" distB="45720" distL="114300" distR="114300" simplePos="0" relativeHeight="251761664" behindDoc="0" locked="0" layoutInCell="1" allowOverlap="1" wp14:anchorId="313B6353" wp14:editId="2CE20052">
+                <wp:simplePos x="0" y="0"/>
+                <wp:positionH relativeFrom="margin">
+                  <wp:posOffset>6497127</wp:posOffset>
+                </wp:positionH>
+                <wp:positionV relativeFrom="paragraph">
+                  <wp:posOffset>4885083</wp:posOffset>
+                </wp:positionV>
+                <wp:extent cx="685800" cy="279400"/>
+                <wp:effectExtent l="0" t="0" r="19050" b="25400"/>
+                <wp:wrapNone/>
+                <wp:docPr id="203" name="Zone de texte 2"/>
+                <wp:cNvGraphicFramePr>
+                  <a:graphicFrameLocks xmlns:a="http://schemas.openxmlformats.org/drawingml/2006/main"/>
+                </wp:cNvGraphicFramePr>
+                <a:graphic xmlns:a="http://schemas.openxmlformats.org/drawingml/2006/main">
+                  <a:graphicData uri="http://schemas.microsoft.com/office/word/2010/wordprocessingShape">
+                    <wps:wsp>
+                      <wps:cNvSpPr txBox="1">
+                        <a:spLocks noChangeArrowheads="1"/>
+                      </wps:cNvSpPr>
+                      <wps:spPr bwMode="auto">
+                        <a:xfrm>
+                          <a:off x="0" y="0"/>
+                          <a:ext cx="685800" cy="279400"/>
+                        </a:xfrm>
+                        <a:prstGeom prst="rect">
+                          <a:avLst/>
+                        </a:prstGeom>
+                        <a:solidFill>
+                          <a:srgbClr val="FF9999"/>
+                        </a:solidFill>
+                        <a:ln w="9525">
+                          <a:solidFill>
+                            <a:srgbClr val="000000"/>
+                          </a:solidFill>
+                          <a:miter lim="800000"/>
+                          <a:headEnd/>
+                          <a:tailEnd/>
+                        </a:ln>
+                      </wps:spPr>
+                      <wps:txbx>
+                        <w:txbxContent>
+                          <w:p>
+                            <w:pPr>
+                              <w:jc w:val="center"/>
+                            </w:pPr>
+                            <w:r>
+                              <w:t>OUTPUT</w:t>
+                            </w:r>
+                          </w:p>
+                        </w:txbxContent>
+                      </wps:txbx>
+                      <wps:bodyPr rot="0" vert="horz" wrap="square" lIns="91440" tIns="45720" rIns="91440" bIns="45720" anchor="t" anchorCtr="0">
+                        <a:noAutofit/>
+                      </wps:bodyPr>
+                    </wps:wsp>
+                  </a:graphicData>
+                </a:graphic>
+                <wp14:sizeRelH relativeFrom="margin">
+                  <wp14:pctWidth>0</wp14:pctWidth>
+                </wp14:sizeRelH>
+                <wp14:sizeRelV relativeFrom="margin">
+                  <wp14:pctHeight>0</wp14:pctHeight>
+                </wp14:sizeRelV>
+              </wp:anchor>
+            </w:drawing>
+          </mc:Choice>
+          <mc:Fallback>
+            <w:pict>
+              <v:shape w14:anchorId="313B6353" id="_x0000_s1031" type="#_x0000_t202" style="position:absolute;margin-left:511.6pt;margin-top:384.65pt;width:54pt;height:22pt;z-index:251761664;visibility:visible;mso-wrap-style:square;mso-width-percent:0;mso-height-percent:0;mso-wrap-distance-left:9pt;mso-wrap-distance-top:3.6pt;mso-wrap-distance-right:9pt;mso-wrap-distance-bottom:3.6pt;mso-position-horizontal:absolute;mso-position-horizontal-relative:margin;mso-position-vertical:absolute;mso-position-vertical-relative:text;mso-width-percent:0;mso-height-percent:0;mso-width-relative:margin;mso-height-relative:margin;v-text-anchor:top" o:gfxdata="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" fillcolor="#f99">
+                <v:textbox>
+                  <w:txbxContent>
+                    <w:p>
+                      <w:pPr>
+                        <w:jc w:val="center"/>
+                      </w:pPr>
+                      <w:r>
+                        <w:t>OUTPUT</w:t>
+                      </w:r>
+                    </w:p>
+                  </w:txbxContent>
+                </v:textbox>
+                <w10:wrap anchorx="margin"/>
+              </v:shape>
+            </w:pict>
+          </mc:Fallback>
+        </mc:AlternateContent>
+      </w:r>
+      <w:r>
+        <w:rPr>
+          <w:rFonts w:ascii="Georgia Pro Black" w:hAnsi="Georgia Pro Black"/>
+          <w:sz w:val="24"/>
+          <w:szCs w:val="24"/>
+        </w:rPr>
+        <mc:AlternateContent>
+          <mc:Choice Requires="wps">
+            <w:drawing>
+              <wp:anchor distT="45720" distB="45720" distL="114300" distR="114300" simplePos="0" relativeHeight="251759616" behindDoc="0" locked="0" layoutInCell="1" allowOverlap="1" wp14:anchorId="4719F564" wp14:editId="75331218">
+                <wp:simplePos x="0" y="0"/>
+                <wp:positionH relativeFrom="margin">
+                  <wp:posOffset>6458033</wp:posOffset>
+                </wp:positionH>
+                <wp:positionV relativeFrom="paragraph">
+                  <wp:posOffset>4170045</wp:posOffset>
+                </wp:positionV>
+                <wp:extent cx="685800" cy="279400"/>
+                <wp:effectExtent l="0" t="0" r="19050" b="25400"/>
+                <wp:wrapNone/>
+                <wp:docPr id="55" name="Zone de texte 2"/>
+                <wp:cNvGraphicFramePr>
+                  <a:graphicFrameLocks xmlns:a="http://schemas.openxmlformats.org/drawingml/2006/main"/>
+                </wp:cNvGraphicFramePr>
+                <a:graphic xmlns:a="http://schemas.openxmlformats.org/drawingml/2006/main">
+                  <a:graphicData uri="http://schemas.microsoft.com/office/word/2010/wordprocessingShape">
+                    <wps:wsp>
+                      <wps:cNvSpPr txBox="1">
+                        <a:spLocks noChangeArrowheads="1"/>
+                      </wps:cNvSpPr>
+                      <wps:spPr bwMode="auto">
+                        <a:xfrm>
+                          <a:off x="0" y="0"/>
+                          <a:ext cx="685800" cy="279400"/>
+                        </a:xfrm>
+                        <a:prstGeom prst="rect">
+                          <a:avLst/>
+                        </a:prstGeom>
+                        <a:solidFill>
+                          <a:srgbClr val="FF9999"/>
+                        </a:solidFill>
+                        <a:ln w="9525">
+                          <a:solidFill>
+                            <a:srgbClr val="000000"/>
+                          </a:solidFill>
+                          <a:miter lim="800000"/>
+                          <a:headEnd/>
+                          <a:tailEnd/>
+                        </a:ln>
+                      </wps:spPr>
+                      <wps:txbx>
+                        <w:txbxContent>
+                          <w:p>
+                            <w:pPr>
+                              <w:jc w:val="center"/>
+                            </w:pPr>
+                            <w:r>
+                              <w:t>OUTPUT</w:t>
+                            </w:r>
+                          </w:p>
+                        </w:txbxContent>
+                      </wps:txbx>
+                      <wps:bodyPr rot="0" vert="horz" wrap="square" lIns="91440" tIns="45720" rIns="91440" bIns="45720" anchor="t" anchorCtr="0">
+                        <a:noAutofit/>
+                      </wps:bodyPr>
+                    </wps:wsp>
+                  </a:graphicData>
+                </a:graphic>
+                <wp14:sizeRelH relativeFrom="margin">
+                  <wp14:pctWidth>0</wp14:pctWidth>
+                </wp14:sizeRelH>
+                <wp14:sizeRelV relativeFrom="margin">
+                  <wp14:pctHeight>0</wp14:pctHeight>
+                </wp14:sizeRelV>
+              </wp:anchor>
+            </w:drawing>
+          </mc:Choice>
+          <mc:Fallback>
+            <w:pict>
+              <v:shape w14:anchorId="4719F564" id="_x0000_s1032" type="#_x0000_t202" style="position:absolute;margin-left:508.5pt;margin-top:328.35pt;width:54pt;height:22pt;z-index:251759616;visibility:visible;mso-wrap-style:square;mso-width-percent:0;mso-height-percent:0;mso-wrap-distance-left:9pt;mso-wrap-distance-top:3.6pt;mso-wrap-distance-right:9pt;mso-wrap-distance-bottom:3.6pt;mso-position-horizontal:absolute;mso-position-horizontal-relative:margin;mso-position-vertical:absolute;mso-position-vertical-relative:text;mso-width-percent:0;mso-height-percent:0;mso-width-relative:margin;mso-height-relative:margin;v-text-anchor:top" o:gfxdata="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" fillcolor="#f99">
+                <v:textbox>
+                  <w:txbxContent>
+                    <w:p>
+                      <w:pPr>
+                        <w:jc w:val="center"/>
+                      </w:pPr>
+                      <w:r>
+                        <w:t>OUTPUT</w:t>
+                      </w:r>
+                    </w:p>
+                  </w:txbxContent>
+                </v:textbox>
+                <w10:wrap anchorx="margin"/>
+              </v:shape>
+            </w:pict>
+          </mc:Fallback>
+        </mc:AlternateContent>
+      </w:r>
+      <w:r>
+        <w:rPr>
+          <w:rFonts w:ascii="Georgia Pro Black" w:hAnsi="Georgia Pro Black"/>
+          <w:sz w:val="24"/>
+          <w:szCs w:val="24"/>
+        </w:rPr>
+        <mc:AlternateContent>
+          <mc:Choice Requires="wps">
+            <w:drawing>
+              <wp:anchor distT="45720" distB="45720" distL="114300" distR="114300" simplePos="0" relativeHeight="251758592" behindDoc="0" locked="0" layoutInCell="1" allowOverlap="1" wp14:anchorId="7F9E664A" wp14:editId="434A076C">
+                <wp:simplePos x="0" y="0"/>
+                <wp:positionH relativeFrom="margin">
+                  <wp:posOffset>6458033</wp:posOffset>
+                </wp:positionH>
+                <wp:positionV relativeFrom="paragraph">
+                  <wp:posOffset>3659864</wp:posOffset>
+                </wp:positionV>
+                <wp:extent cx="685800" cy="279400"/>
+                <wp:effectExtent l="0" t="0" r="19050" b="25400"/>
+                <wp:wrapNone/>
+                <wp:docPr id="54" name="Zone de texte 2"/>
+                <wp:cNvGraphicFramePr>
+                  <a:graphicFrameLocks xmlns:a="http://schemas.openxmlformats.org/drawingml/2006/main"/>
+                </wp:cNvGraphicFramePr>
+                <a:graphic xmlns:a="http://schemas.openxmlformats.org/drawingml/2006/main">
+                  <a:graphicData uri="http://schemas.microsoft.com/office/word/2010/wordprocessingShape">
+                    <wps:wsp>
+                      <wps:cNvSpPr txBox="1">
+                        <a:spLocks noChangeArrowheads="1"/>
+                      </wps:cNvSpPr>
+                      <wps:spPr bwMode="auto">
+                        <a:xfrm>
+                          <a:off x="0" y="0"/>
+                          <a:ext cx="685800" cy="279400"/>
+                        </a:xfrm>
+                        <a:prstGeom prst="rect">
+                          <a:avLst/>
+                        </a:prstGeom>
+                        <a:solidFill>
+                          <a:srgbClr val="FF9999"/>
+                        </a:solidFill>
+                        <a:ln w="9525">
+                          <a:solidFill>
+                            <a:srgbClr val="000000"/>
+                          </a:solidFill>
+                          <a:miter lim="800000"/>
+                          <a:headEnd/>
+                          <a:tailEnd/>
+                        </a:ln>
+                      </wps:spPr>
+                      <wps:txbx>
+                        <w:txbxContent>
+                          <w:p>
+                            <w:pPr>
+                              <w:jc w:val="center"/>
+                            </w:pPr>
+                            <w:r>
+                              <w:t>OUTPUT</w:t>
+                            </w:r>
+                          </w:p>
+                        </w:txbxContent>
+                      </wps:txbx>
+                      <wps:bodyPr rot="0" vert="horz" wrap="square" lIns="91440" tIns="45720" rIns="91440" bIns="45720" anchor="t" anchorCtr="0">
+                        <a:noAutofit/>
+                      </wps:bodyPr>
+                    </wps:wsp>
+                  </a:graphicData>
+                </a:graphic>
+                <wp14:sizeRelH relativeFrom="margin">
+                  <wp14:pctWidth>0</wp14:pctWidth>
+                </wp14:sizeRelH>
+                <wp14:sizeRelV relativeFrom="margin">
+                  <wp14:pctHeight>0</wp14:pctHeight>
+                </wp14:sizeRelV>
+              </wp:anchor>
+            </w:drawing>
+          </mc:Choice>
+          <mc:Fallback>
+            <w:pict>
+              <v:shape w14:anchorId="7F9E664A" id="_x0000_s1033" type="#_x0000_t202" style="position:absolute;margin-left:508.5pt;margin-top:288.2pt;width:54pt;height:22pt;z-index:251758592;visibility:visible;mso-wrap-style:square;mso-width-percent:0;mso-height-percent:0;mso-wrap-distance-left:9pt;mso-wrap-distance-top:3.6pt;mso-wrap-distance-right:9pt;mso-wrap-distance-bottom:3.6pt;mso-position-horizontal:absolute;mso-position-horizontal-relative:margin;mso-position-vertical:absolute;mso-position-vertical-relative:text;mso-width-percent:0;mso-height-percent:0;mso-width-relative:margin;mso-height-relative:margin;v-text-anchor:top" o:gfxdata="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" fillcolor="#f99">
+                <v:textbox>
+                  <w:txbxContent>
+                    <w:p>
+                      <w:pPr>
+                        <w:jc w:val="center"/>
+                      </w:pPr>
+                      <w:r>
+                        <w:t>OUTPUT</w:t>
+                      </w:r>
+                    </w:p>
+                  </w:txbxContent>
+                </v:textbox>
+                <w10:wrap anchorx="margin"/>
+              </v:shape>
+            </w:pict>
+          </mc:Fallback>
+        </mc:AlternateContent>
+      </w:r>
+      <w:r>
+        <w:rPr>
+          <w:rFonts w:ascii="Georgia Pro Black" w:hAnsi="Georgia Pro Black"/>
+          <w:sz w:val="24"/>
+          <w:szCs w:val="24"/>
+        </w:rPr>
+        <mc:AlternateContent>
+          <mc:Choice Requires="wps">
+            <w:drawing>
+              <wp:anchor distT="45720" distB="45720" distL="114300" distR="114300" simplePos="0" relativeHeight="251757568" behindDoc="0" locked="0" layoutInCell="1" allowOverlap="1" wp14:anchorId="07335CB1" wp14:editId="0A0B98DF">
+                <wp:simplePos x="0" y="0"/>
+                <wp:positionH relativeFrom="margin">
+                  <wp:posOffset>6458033</wp:posOffset>
+                </wp:positionH>
+                <wp:positionV relativeFrom="paragraph">
+                  <wp:posOffset>2123136</wp:posOffset>
+                </wp:positionV>
+                <wp:extent cx="685800" cy="279400"/>
+                <wp:effectExtent l="0" t="0" r="19050" b="25400"/>
+                <wp:wrapNone/>
+                <wp:docPr id="53" name="Zone de texte 2"/>
+                <wp:cNvGraphicFramePr>
+                  <a:graphicFrameLocks xmlns:a="http://schemas.openxmlformats.org/drawingml/2006/main"/>
+                </wp:cNvGraphicFramePr>
+                <a:graphic xmlns:a="http://schemas.openxmlformats.org/drawingml/2006/main">
+                  <a:graphicData uri="http://schemas.microsoft.com/office/word/2010/wordprocessingShape">
+                    <wps:wsp>
+                      <wps:cNvSpPr txBox="1">
+                        <a:spLocks noChangeArrowheads="1"/>
+                      </wps:cNvSpPr>
+                      <wps:spPr bwMode="auto">
+                        <a:xfrm>
+                          <a:off x="0" y="0"/>
+                          <a:ext cx="685800" cy="279400"/>
+                        </a:xfrm>
+                        <a:prstGeom prst="rect">
+                          <a:avLst/>
+                        </a:prstGeom>
+                        <a:solidFill>
+                          <a:srgbClr val="FF9999"/>
+                        </a:solidFill>
+                        <a:ln w="9525">
+                          <a:solidFill>
+                            <a:srgbClr val="000000"/>
+                          </a:solidFill>
+                          <a:miter lim="800000"/>
+                          <a:headEnd/>
+                          <a:tailEnd/>
+                        </a:ln>
+                      </wps:spPr>
+                      <wps:txbx>
+                        <w:txbxContent>
+                          <w:p>
+                            <w:pPr>
+                              <w:jc w:val="center"/>
+                            </w:pPr>
+                            <w:r>
+                              <w:t>OUTPUT</w:t>
+                            </w:r>
+                          </w:p>
+                        </w:txbxContent>
+                      </wps:txbx>
+                      <wps:bodyPr rot="0" vert="horz" wrap="square" lIns="91440" tIns="45720" rIns="91440" bIns="45720" anchor="t" anchorCtr="0">
+                        <a:noAutofit/>
+                      </wps:bodyPr>
+                    </wps:wsp>
+                  </a:graphicData>
+                </a:graphic>
+                <wp14:sizeRelH relativeFrom="margin">
+                  <wp14:pctWidth>0</wp14:pctWidth>
+                </wp14:sizeRelH>
+                <wp14:sizeRelV relativeFrom="margin">
+                  <wp14:pctHeight>0</wp14:pctHeight>
+                </wp14:sizeRelV>
+              </wp:anchor>
+            </w:drawing>
+          </mc:Choice>
+          <mc:Fallback>
+            <w:pict>
+              <v:shape w14:anchorId="07335CB1" id="_x0000_s1034" type="#_x0000_t202" style="position:absolute;margin-left:508.5pt;margin-top:167.2pt;width:54pt;height:22pt;z-index:251757568;visibility:visible;mso-wrap-style:square;mso-width-percent:0;mso-height-percent:0;mso-wrap-distance-left:9pt;mso-wrap-distance-top:3.6pt;mso-wrap-distance-right:9pt;mso-wrap-distance-bottom:3.6pt;mso-position-horizontal:absolute;mso-position-horizontal-relative:margin;mso-position-vertical:absolute;mso-position-vertical-relative:text;mso-width-percent:0;mso-height-percent:0;mso-width-relative:margin;mso-height-relative:margin;v-text-anchor:top" o:gfxdata="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" fillcolor="#f99">
+                <v:textbox>
+                  <w:txbxContent>
+                    <w:p>
+                      <w:pPr>
+                        <w:jc w:val="center"/>
+                      </w:pPr>
+                      <w:r>
+                        <w:t>OUTPUT</w:t>
+                      </w:r>
+                    </w:p>
+                  </w:txbxContent>
+                </v:textbox>
+                <w10:wrap anchorx="margin"/>
+              </v:shape>
+            </w:pict>
+          </mc:Fallback>
+        </mc:AlternateContent>
+      </w:r>
+      <w:r>
+        <w:rPr>
+          <w:rFonts w:ascii="Georgia Pro Black" w:hAnsi="Georgia Pro Black"/>
+          <w:sz w:val="24"/>
+          <w:szCs w:val="24"/>
+        </w:rPr>
+        <mc:AlternateContent>
+          <mc:Choice Requires="wps">
+            <w:drawing>
+              <wp:anchor distT="45720" distB="45720" distL="114300" distR="114300" simplePos="0" relativeHeight="251756544" behindDoc="0" locked="0" layoutInCell="1" allowOverlap="1" wp14:anchorId="08AE9404" wp14:editId="79F4664B">
+                <wp:simplePos x="0" y="0"/>
+                <wp:positionH relativeFrom="margin">
+                  <wp:posOffset>6497790</wp:posOffset>
+                </wp:positionH>
+                <wp:positionV relativeFrom="paragraph">
+                  <wp:posOffset>1469417</wp:posOffset>
+                </wp:positionV>
+                <wp:extent cx="685800" cy="279400"/>
+                <wp:effectExtent l="0" t="0" r="19050" b="25400"/>
+                <wp:wrapNone/>
+                <wp:docPr id="52" name="Zone de texte 2"/>
+                <wp:cNvGraphicFramePr>
+                  <a:graphicFrameLocks xmlns:a="http://schemas.openxmlformats.org/drawingml/2006/main"/>
+                </wp:cNvGraphicFramePr>
+                <a:graphic xmlns:a="http://schemas.openxmlformats.org/drawingml/2006/main">
+                  <a:graphicData uri="http://schemas.microsoft.com/office/word/2010/wordprocessingShape">
+                    <wps:wsp>
+                      <wps:cNvSpPr txBox="1">
+                        <a:spLocks noChangeArrowheads="1"/>
+                      </wps:cNvSpPr>
+                      <wps:spPr bwMode="auto">
+                        <a:xfrm>
+                          <a:off x="0" y="0"/>
+                          <a:ext cx="685800" cy="279400"/>
+                        </a:xfrm>
+                        <a:prstGeom prst="rect">
+                          <a:avLst/>
+                        </a:prstGeom>
+                        <a:solidFill>
+                          <a:srgbClr val="FF9999"/>
+                        </a:solidFill>
+                        <a:ln w="9525">
+                          <a:solidFill>
+                            <a:srgbClr val="000000"/>
+                          </a:solidFill>
+                          <a:miter lim="800000"/>
+                          <a:headEnd/>
+                          <a:tailEnd/>
+                        </a:ln>
+                      </wps:spPr>
+                      <wps:txbx>
+                        <w:txbxContent>
+                          <w:p>
+                            <w:pPr>
+                              <w:jc w:val="center"/>
+                            </w:pPr>
+                            <w:r>
+                              <w:t>OUTPUT</w:t>
+                            </w:r>
+                          </w:p>
+                        </w:txbxContent>
+                      </wps:txbx>
+                      <wps:bodyPr rot="0" vert="horz" wrap="square" lIns="91440" tIns="45720" rIns="91440" bIns="45720" anchor="t" anchorCtr="0">
+                        <a:noAutofit/>
+                      </wps:bodyPr>
+                    </wps:wsp>
+                  </a:graphicData>
+                </a:graphic>
+                <wp14:sizeRelH relativeFrom="margin">
+                  <wp14:pctWidth>0</wp14:pctWidth>
+                </wp14:sizeRelH>
+                <wp14:sizeRelV relativeFrom="margin">
+                  <wp14:pctHeight>0</wp14:pctHeight>
+                </wp14:sizeRelV>
+              </wp:anchor>
+            </w:drawing>
+          </mc:Choice>
+          <mc:Fallback>
+            <w:pict>
+              <v:shape w14:anchorId="08AE9404" id="_x0000_s1035" type="#_x0000_t202" style="position:absolute;margin-left:511.65pt;margin-top:115.7pt;width:54pt;height:22pt;z-index:251756544;visibility:visible;mso-wrap-style:square;mso-width-percent:0;mso-height-percent:0;mso-wrap-distance-left:9pt;mso-wrap-distance-top:3.6pt;mso-wrap-distance-right:9pt;mso-wrap-distance-bottom:3.6pt;mso-position-horizontal:absolute;mso-position-horizontal-relative:margin;mso-position-vertical:absolute;mso-position-vertical-relative:text;mso-width-percent:0;mso-height-percent:0;mso-width-relative:margin;mso-height-relative:margin;v-text-anchor:top" o:gfxdata="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" fillcolor="#f99">
+                <v:textbox>
+                  <w:txbxContent>
+                    <w:p>
+                      <w:pPr>
+                        <w:jc w:val="center"/>
+                      </w:pPr>
+                      <w:r>
+                        <w:t>OUTPUT</w:t>
+                      </w:r>
+                    </w:p>
+                  </w:txbxContent>
+                </v:textbox>
+                <w10:wrap anchorx="margin"/>
+              </v:shape>
+            </w:pict>
+          </mc:Fallback>
+        </mc:AlternateContent>
+      </w:r>
+      <w:r>
+        <w:rPr>
+          <w:rFonts w:ascii="Georgia Pro Black" w:hAnsi="Georgia Pro Black"/>
+          <w:sz w:val="24"/>
+          <w:szCs w:val="24"/>
+        </w:rPr>
+        <mc:AlternateContent>
+          <mc:Choice Requires="wps">
+            <w:drawing>
+              <wp:anchor distT="45720" distB="45720" distL="114300" distR="114300" simplePos="0" relativeHeight="251755520" behindDoc="0" locked="0" layoutInCell="1" allowOverlap="1" wp14:anchorId="08AF8F04" wp14:editId="30054FCC">
+                <wp:simplePos x="0" y="0"/>
+                <wp:positionH relativeFrom="margin">
+                  <wp:posOffset>6458668</wp:posOffset>
+                </wp:positionH>
+                <wp:positionV relativeFrom="paragraph">
+                  <wp:posOffset>301846</wp:posOffset>
+                </wp:positionV>
+                <wp:extent cx="685800" cy="279400"/>
+                <wp:effectExtent l="0" t="0" r="19050" b="25400"/>
+                <wp:wrapNone/>
+                <wp:docPr id="51" name="Zone de texte 2"/>
+                <wp:cNvGraphicFramePr>
+                  <a:graphicFrameLocks xmlns:a="http://schemas.openxmlformats.org/drawingml/2006/main"/>
+                </wp:cNvGraphicFramePr>
+                <a:graphic xmlns:a="http://schemas.openxmlformats.org/drawingml/2006/main">
+                  <a:graphicData uri="http://schemas.microsoft.com/office/word/2010/wordprocessingShape">
+                    <wps:wsp>
+                      <wps:cNvSpPr txBox="1">
+                        <a:spLocks noChangeArrowheads="1"/>
+                      </wps:cNvSpPr>
+                      <wps:spPr bwMode="auto">
+                        <a:xfrm>
+                          <a:off x="0" y="0"/>
+                          <a:ext cx="685800" cy="279400"/>
+                        </a:xfrm>
+                        <a:prstGeom prst="rect">
+                          <a:avLst/>
+                        </a:prstGeom>
+                        <a:solidFill>
+                          <a:srgbClr val="FF9999"/>
+                        </a:solidFill>
+                        <a:ln w="9525">
+                          <a:solidFill>
+                            <a:srgbClr val="000000"/>
+                          </a:solidFill>
+                          <a:miter lim="800000"/>
+                          <a:headEnd/>
+                          <a:tailEnd/>
+                        </a:ln>
+                      </wps:spPr>
+                      <wps:txbx>
+                        <w:txbxContent>
+                          <w:p>
+                            <w:pPr>
+                              <w:jc w:val="center"/>
+                            </w:pPr>
+                            <w:r>
+                              <w:t>OUTPUT</w:t>
+                            </w:r>
+                          </w:p>
+                        </w:txbxContent>
+                      </wps:txbx>
+                      <wps:bodyPr rot="0" vert="horz" wrap="square" lIns="91440" tIns="45720" rIns="91440" bIns="45720" anchor="t" anchorCtr="0">
+                        <a:noAutofit/>
+                      </wps:bodyPr>
+                    </wps:wsp>
+                  </a:graphicData>
+                </a:graphic>
+                <wp14:sizeRelH relativeFrom="margin">
+                  <wp14:pctWidth>0</wp14:pctWidth>
+                </wp14:sizeRelH>
+                <wp14:sizeRelV relativeFrom="margin">
+                  <wp14:pctHeight>0</wp14:pctHeight>
+                </wp14:sizeRelV>
+              </wp:anchor>
+            </w:drawing>
+          </mc:Choice>
+          <mc:Fallback>
+            <w:pict>
+              <v:shape w14:anchorId="08AF8F04" id="_x0000_s1036" type="#_x0000_t202" style="position:absolute;margin-left:508.55pt;margin-top:23.75pt;width:54pt;height:22pt;z-index:251755520;visibility:visible;mso-wrap-style:square;mso-width-percent:0;mso-height-percent:0;mso-wrap-distance-left:9pt;mso-wrap-distance-top:3.6pt;mso-wrap-distance-right:9pt;mso-wrap-distance-bottom:3.6pt;mso-position-horizontal:absolute;mso-position-horizontal-relative:margin;mso-position-vertical:absolute;mso-position-vertical-relative:text;mso-width-percent:0;mso-height-percent:0;mso-width-relative:margin;mso-height-relative:margin;v-text-anchor:top" o:gfxdata="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" fillcolor="#f99">
+                <v:textbox>
+                  <w:txbxContent>
+                    <w:p>
+                      <w:pPr>
+                        <w:jc w:val="center"/>
+                      </w:pPr>
+                      <w:r>
+                        <w:t>OUTPUT</w:t>
+                      </w:r>
+                    </w:p>
+                  </w:txbxContent>
+                </v:textbox>
+                <w10:wrap anchorx="margin"/>
+              </v:shape>
+            </w:pict>
+          </mc:Fallback>
+        </mc:AlternateContent>
+      </w:r>
+      <w:r>
+        <w:rPr>
+          <w:rFonts w:ascii="Georgia Pro Black" w:hAnsi="Georgia Pro Black"/>
+          <w:sz w:val="24"/>
+          <w:szCs w:val="24"/>
+        </w:rPr>
+        <mc:AlternateContent>
+          <mc:Choice Requires="wps">
+            <w:drawing>
+              <wp:anchor distT="45720" distB="45720" distL="114300" distR="114300" simplePos="0" relativeHeight="251754496" behindDoc="0" locked="0" layoutInCell="1" allowOverlap="1" wp14:anchorId="51C272DA" wp14:editId="56D30506">
+                <wp:simplePos x="0" y="0"/>
+                <wp:positionH relativeFrom="margin">
+                  <wp:posOffset>6458668</wp:posOffset>
+                </wp:positionH>
+                <wp:positionV relativeFrom="paragraph">
+                  <wp:posOffset>-307892</wp:posOffset>
+                </wp:positionV>
+                <wp:extent cx="685800" cy="279400"/>
+                <wp:effectExtent l="0" t="0" r="19050" b="25400"/>
+                <wp:wrapNone/>
+                <wp:docPr id="50" name="Zone de texte 2"/>
+                <wp:cNvGraphicFramePr>
+                  <a:graphicFrameLocks xmlns:a="http://schemas.openxmlformats.org/drawingml/2006/main"/>
+                </wp:cNvGraphicFramePr>
+                <a:graphic xmlns:a="http://schemas.openxmlformats.org/drawingml/2006/main">
+                  <a:graphicData uri="http://schemas.microsoft.com/office/word/2010/wordprocessingShape">
+                    <wps:wsp>
+                      <wps:cNvSpPr txBox="1">
+                        <a:spLocks noChangeArrowheads="1"/>
+                      </wps:cNvSpPr>
+                      <wps:spPr bwMode="auto">
+                        <a:xfrm>
+                          <a:off x="0" y="0"/>
+                          <a:ext cx="685800" cy="279400"/>
+                        </a:xfrm>
+                        <a:prstGeom prst="rect">
+                          <a:avLst/>
+                        </a:prstGeom>
+                        <a:solidFill>
+                          <a:srgbClr val="FF9999"/>
+                        </a:solidFill>
+                        <a:ln w="9525">
+                          <a:solidFill>
+                            <a:srgbClr val="000000"/>
+                          </a:solidFill>
+                          <a:miter lim="800000"/>
+                          <a:headEnd/>
+                          <a:tailEnd/>
+                        </a:ln>
+                      </wps:spPr>
+                      <wps:txbx>
+                        <w:txbxContent>
+                          <w:p>
+                            <w:pPr>
+                              <w:jc w:val="center"/>
+                            </w:pPr>
+                            <w:r>
+                              <w:t>OUTPUT</w:t>
+                            </w:r>
+                          </w:p>
+                        </w:txbxContent>
+                      </wps:txbx>
+                      <wps:bodyPr rot="0" vert="horz" wrap="square" lIns="91440" tIns="45720" rIns="91440" bIns="45720" anchor="t" anchorCtr="0">
+                        <a:noAutofit/>
+                      </wps:bodyPr>
+                    </wps:wsp>
+                  </a:graphicData>
+                </a:graphic>
+                <wp14:sizeRelH relativeFrom="margin">
+                  <wp14:pctWidth>0</wp14:pctWidth>
+                </wp14:sizeRelH>
+                <wp14:sizeRelV relativeFrom="margin">
+                  <wp14:pctHeight>0</wp14:pctHeight>
+                </wp14:sizeRelV>
+              </wp:anchor>
+            </w:drawing>
+          </mc:Choice>
+          <mc:Fallback>
+            <w:pict>
+              <v:shape w14:anchorId="51C272DA" id="_x0000_s1037" type="#_x0000_t202" style="position:absolute;margin-left:508.55pt;margin-top:-24.25pt;width:54pt;height:22pt;z-index:251754496;visibility:visible;mso-wrap-style:square;mso-width-percent:0;mso-height-percent:0;mso-wrap-distance-left:9pt;mso-wrap-distance-top:3.6pt;mso-wrap-distance-right:9pt;mso-wrap-distance-bottom:3.6pt;mso-position-horizontal:absolute;mso-position-horizontal-relative:margin;mso-position-vertical:absolute;mso-position-vertical-relative:text;mso-width-percent:0;mso-height-percent:0;mso-width-relative:margin;mso-height-relative:margin;v-text-anchor:top" o:gfxdata="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" fillcolor="#f99">
+                <v:textbox>
+                  <w:txbxContent>
+                    <w:p>
+                      <w:pPr>
+                        <w:jc w:val="center"/>
+                      </w:pPr>
+                      <w:r>
+                        <w:t>OUTPUT</w:t>
+                      </w:r>
+                    </w:p>
+                  </w:txbxContent>
+                </v:textbox>
+                <w10:wrap anchorx="margin"/>
+              </v:shape>
+            </w:pict>
+          </mc:Fallback>
+        </mc:AlternateContent>
+      </w:r>
+      <w:r>
+        <w:rPr>
+          <w:rFonts w:ascii="Georgia Pro Black" w:hAnsi="Georgia Pro Black"/>
+          <w:noProof/>
+          <w:sz w:val="24"/>
+          <w:szCs w:val="24"/>
+        </w:rPr>
+        <mc:AlternateContent>
+          <mc:Choice Requires="wps">
+            <w:drawing>
+              <wp:anchor distT="0" distB="0" distL="114300" distR="114300" simplePos="0" relativeHeight="251701248" behindDoc="0" locked="0" layoutInCell="1" allowOverlap="1" wp14:anchorId="064572DE" wp14:editId="78748EB1">
                 <wp:simplePos x="0" y="0"/>
                 <wp:positionH relativeFrom="column">
                   <wp:posOffset>4434205</wp:posOffset>
@@ -1002,23 +1491,7 @@
           </mc:Choice>
           <mc:Fallback>
             <w:pict>
-              <v:shapetype w14:anchorId="1604FE82" id="_x0000_t67" coordsize="21600,21600" o:spt="67" adj="16200,5400" path="m0@0l@1@0@1,0@2,0@2@0,21600@0,10800,21600xe">
-                <v:stroke joinstyle="miter"/>
-                <v:formulas>
-                  <v:f eqn="val #0"/>
-                  <v:f eqn="val #1"/>
-                  <v:f eqn="sum height 0 #1"/>
-                  <v:f eqn="sum 10800 0 #1"/>
-                  <v:f eqn="sum width 0 #0"/>
-                  <v:f eqn="prod @4 @3 10800"/>
-                  <v:f eqn="sum width 0 @5"/>
-                </v:formulas>
-                <v:path o:connecttype="custom" o:connectlocs="10800,0;0,@0;10800,21600;21600,@0" o:connectangles="270,180,90,0" textboxrect="@1,0,@2,@6"/>
-                <v:handles>
-                  <v:h position="#1,#0" xrange="0,10800" yrange="0,21600"/>
-                </v:handles>
-              </v:shapetype>
-              <v:shape id="Flèche : bas 37" o:spid="_x0000_s1026" type="#_x0000_t67" style="position:absolute;margin-left:349.15pt;margin-top:94.35pt;width:23.5pt;height:128pt;z-index:251701248;visibility:visible;mso-wrap-style:square;mso-width-percent:0;mso-height-percent:0;mso-wrap-distance-left:9pt;mso-wrap-distance-top:0;mso-wrap-distance-right:9pt;mso-wrap-distance-bottom:0;mso-position-horizontal:absolute;mso-position-horizontal-relative:text;mso-position-vertical:absolute;mso-position-vertical-relative:text;mso-width-percent:0;mso-height-percent:0;mso-width-relative:margin;mso-height-relative:margin;v-text-anchor:middle" o:gfxdata="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" adj="19617" fillcolor="#c5e0b3 [1305]" strokecolor="#538135 [2409]" strokeweight="1pt"/>
+              <v:shape w14:anchorId="0AA952BF" id="Flèche : bas 37" o:spid="_x0000_s1026" type="#_x0000_t67" style="position:absolute;margin-left:349.15pt;margin-top:94.35pt;width:23.5pt;height:128pt;z-index:251701248;visibility:visible;mso-wrap-style:square;mso-width-percent:0;mso-height-percent:0;mso-wrap-distance-left:9pt;mso-wrap-distance-top:0;mso-wrap-distance-right:9pt;mso-wrap-distance-bottom:0;mso-position-horizontal:absolute;mso-position-horizontal-relative:text;mso-position-vertical:absolute;mso-position-vertical-relative:text;mso-width-percent:0;mso-height-percent:0;mso-width-relative:margin;mso-height-relative:margin;v-text-anchor:middle" o:gfxdata="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" adj="19617" fillcolor="#c5e0b3 [1305]" strokecolor="#538135 [2409]" strokeweight="1pt"/>
             </w:pict>
           </mc:Fallback>
         </mc:AlternateContent>
@@ -1032,7 +1505,7 @@
         <mc:AlternateContent>
           <mc:Choice Requires="wps">
             <w:drawing>
-              <wp:anchor distT="45720" distB="45720" distL="114300" distR="114300" simplePos="0" relativeHeight="251700224" behindDoc="0" locked="0" layoutInCell="1" allowOverlap="1" wp14:anchorId="43DAC713" wp14:editId="69E34866">
+              <wp:anchor distT="45720" distB="45720" distL="114300" distR="114300" simplePos="0" relativeHeight="251700224" behindDoc="0" locked="0" layoutInCell="1" allowOverlap="1" wp14:anchorId="43DAC713" wp14:editId="2A932280">
                 <wp:simplePos x="0" y="0"/>
                 <wp:positionH relativeFrom="column">
                   <wp:posOffset>3741420</wp:posOffset>
@@ -1112,7 +1585,7 @@
           </mc:Choice>
           <mc:Fallback>
             <w:pict>
-              <v:shape w14:anchorId="43DAC713" id="_x0000_s1035" type="#_x0000_t202" style="position:absolute;margin-left:294.6pt;margin-top:69.45pt;width:124.5pt;height:24.5pt;z-index:251700224;visibility:visible;mso-wrap-style:square;mso-width-percent:0;mso-height-percent:0;mso-wrap-distance-left:9pt;mso-wrap-distance-top:3.6pt;mso-wrap-distance-right:9pt;mso-wrap-distance-bottom:3.6pt;mso-position-horizontal:absolute;mso-position-horizontal-relative:text;mso-position-vertical:absolute;mso-position-vertical-relative:text;mso-width-percent:0;mso-height-percent:0;mso-width-relative:margin;mso-height-relative:margin;v-text-anchor:middle" o:gfxdata="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" fillcolor="#c5e0b3 [1305]" strokecolor="#375623 [1609]">
+              <v:shape w14:anchorId="43DAC713" id="_x0000_s1038" type="#_x0000_t202" style="position:absolute;margin-left:294.6pt;margin-top:69.45pt;width:124.5pt;height:24.5pt;z-index:251700224;visibility:visible;mso-wrap-style:square;mso-width-percent:0;mso-height-percent:0;mso-wrap-distance-left:9pt;mso-wrap-distance-top:3.6pt;mso-wrap-distance-right:9pt;mso-wrap-distance-bottom:3.6pt;mso-position-horizontal:absolute;mso-position-horizontal-relative:text;mso-position-vertical:absolute;mso-position-vertical-relative:text;mso-width-percent:0;mso-height-percent:0;mso-width-relative:margin;mso-height-relative:margin;v-text-anchor:middle" o:gfxdata="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" fillcolor="#c5e0b3 [1305]" strokecolor="#375623 [1609]">
                 <v:textbox>
                   <w:txbxContent>
                     <w:p>
@@ -1145,7 +1618,7 @@
         <mc:AlternateContent>
           <mc:Choice Requires="wps">
             <w:drawing>
-              <wp:anchor distT="45720" distB="45720" distL="114300" distR="114300" simplePos="0" relativeHeight="251697152" behindDoc="0" locked="0" layoutInCell="1" allowOverlap="1" wp14:anchorId="694DC832" wp14:editId="4F5D5336">
+              <wp:anchor distT="45720" distB="45720" distL="114300" distR="114300" simplePos="0" relativeHeight="251697152" behindDoc="0" locked="0" layoutInCell="1" allowOverlap="1" wp14:anchorId="694DC832" wp14:editId="699F4843">
                 <wp:simplePos x="0" y="0"/>
                 <wp:positionH relativeFrom="column">
                   <wp:posOffset>3782060</wp:posOffset>
@@ -1220,7 +1693,7 @@
           </mc:Choice>
           <mc:Fallback>
             <w:pict>
-              <v:shape w14:anchorId="694DC832" id="_x0000_s1036" type="#_x0000_t202" style="position:absolute;margin-left:297.8pt;margin-top:-58.15pt;width:124.5pt;height:24.5pt;z-index:251697152;visibility:visible;mso-wrap-style:square;mso-width-percent:0;mso-height-percent:0;mso-wrap-distance-left:9pt;mso-wrap-distance-top:3.6pt;mso-wrap-distance-right:9pt;mso-wrap-distance-bottom:3.6pt;mso-position-horizontal:absolute;mso-position-horizontal-relative:text;mso-position-vertical:absolute;mso-position-vertical-relative:text;mso-width-percent:0;mso-height-percent:0;mso-width-relative:margin;mso-height-relative:margin;v-text-anchor:middle" o:gfxdata="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" fillcolor="#c5e0b3 [1305]" strokecolor="#375623 [1609]">
+              <v:shape w14:anchorId="694DC832" id="_x0000_s1039" type="#_x0000_t202" style="position:absolute;margin-left:297.8pt;margin-top:-58.15pt;width:124.5pt;height:24.5pt;z-index:251697152;visibility:visible;mso-wrap-style:square;mso-width-percent:0;mso-height-percent:0;mso-wrap-distance-left:9pt;mso-wrap-distance-top:3.6pt;mso-wrap-distance-right:9pt;mso-wrap-distance-bottom:3.6pt;mso-position-horizontal:absolute;mso-position-horizontal-relative:text;mso-position-vertical:absolute;mso-position-vertical-relative:text;mso-width-percent:0;mso-height-percent:0;mso-width-relative:margin;mso-height-relative:margin;v-text-anchor:middle" o:gfxdata="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" fillcolor="#c5e0b3 [1305]" strokecolor="#375623 [1609]">
                 <v:textbox>
                   <w:txbxContent>
                     <w:p>
@@ -1248,7 +1721,7 @@
         <mc:AlternateContent>
           <mc:Choice Requires="wps">
             <w:drawing>
-              <wp:anchor distT="0" distB="0" distL="114300" distR="114300" simplePos="0" relativeHeight="251698176" behindDoc="0" locked="0" layoutInCell="1" allowOverlap="1" wp14:anchorId="1F0E9D00" wp14:editId="4A4E1682">
+              <wp:anchor distT="0" distB="0" distL="114300" distR="114300" simplePos="0" relativeHeight="251698176" behindDoc="0" locked="0" layoutInCell="1" allowOverlap="1" wp14:anchorId="1F0E9D00" wp14:editId="1EA42249">
                 <wp:simplePos x="0" y="0"/>
                 <wp:positionH relativeFrom="column">
                   <wp:posOffset>4428490</wp:posOffset>
@@ -1323,97 +1796,7 @@
           </mc:Choice>
           <mc:Fallback>
             <w:pict>
-              <v:shape w14:anchorId="5A38CAC0" id="Flèche : bas 35" o:spid="_x0000_s1026" type="#_x0000_t67" style="position:absolute;margin-left:348.7pt;margin-top:-33.45pt;width:19.05pt;height:101.8pt;z-index:251698176;visibility:visible;mso-wrap-style:square;mso-width-percent:0;mso-height-percent:0;mso-wrap-distance-left:9pt;mso-wrap-distance-top:0;mso-wrap-distance-right:9pt;mso-wrap-distance-bottom:0;mso-position-horizontal:absolute;mso-position-horizontal-relative:text;mso-position-vertical:absolute;mso-position-vertical-relative:text;mso-width-percent:0;mso-height-percent:0;mso-width-relative:margin;mso-height-relative:margin;v-text-anchor:middle" o:gfxdata="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" adj="19579" fillcolor="#c5e0b3 [1305]" strokecolor="#538135 [2409]" strokeweight="1pt"/>
-            </w:pict>
-          </mc:Fallback>
-        </mc:AlternateContent>
-      </w:r>
-      <w:r>
-        <w:rPr>
-          <w:rFonts w:ascii="Georgia Pro Black" w:hAnsi="Georgia Pro Black"/>
-          <w:noProof/>
-          <w:sz w:val="24"/>
-          <w:szCs w:val="24"/>
-        </w:rPr>
-        <mc:AlternateContent>
-          <mc:Choice Requires="wps">
-            <w:drawing>
-              <wp:anchor distT="0" distB="0" distL="114300" distR="114300" simplePos="0" relativeHeight="251704320" behindDoc="0" locked="0" layoutInCell="1" allowOverlap="1" wp14:anchorId="5C15E7F9" wp14:editId="30C2558A">
-                <wp:simplePos x="0" y="0"/>
-                <wp:positionH relativeFrom="column">
-                  <wp:posOffset>4481830</wp:posOffset>
-                </wp:positionH>
-                <wp:positionV relativeFrom="paragraph">
-                  <wp:posOffset>3154680</wp:posOffset>
-                </wp:positionV>
-                <wp:extent cx="298450" cy="2713990"/>
-                <wp:effectExtent l="19050" t="0" r="25400" b="29210"/>
-                <wp:wrapNone/>
-                <wp:docPr id="39" name="Flèche : bas 39"/>
-                <wp:cNvGraphicFramePr/>
-                <a:graphic xmlns:a="http://schemas.openxmlformats.org/drawingml/2006/main">
-                  <a:graphicData uri="http://schemas.microsoft.com/office/word/2010/wordprocessingShape">
-                    <wps:wsp>
-                      <wps:cNvSpPr/>
-                      <wps:spPr>
-                        <a:xfrm>
-                          <a:off x="0" y="0"/>
-                          <a:ext cx="298450" cy="2713990"/>
-                        </a:xfrm>
-                        <a:prstGeom prst="downArrow">
-                          <a:avLst/>
-                        </a:prstGeom>
-                        <a:solidFill>
-                          <a:schemeClr val="accent6">
-                            <a:lumMod val="40000"/>
-                            <a:lumOff val="60000"/>
-                          </a:schemeClr>
-                        </a:solidFill>
-                        <a:ln>
-                          <a:solidFill>
-                            <a:schemeClr val="accent6">
-                              <a:lumMod val="75000"/>
-                            </a:schemeClr>
-                          </a:solidFill>
-                        </a:ln>
-                      </wps:spPr>
-                      <wps:style>
-                        <a:lnRef idx="2">
-                          <a:schemeClr val="accent1">
-                            <a:shade val="50000"/>
-                          </a:schemeClr>
-                        </a:lnRef>
-                        <a:fillRef idx="1">
-                          <a:schemeClr val="accent1"/>
-                        </a:fillRef>
-                        <a:effectRef idx="0">
-                          <a:schemeClr val="accent1"/>
-                        </a:effectRef>
-                        <a:fontRef idx="minor">
-                          <a:schemeClr val="lt1"/>
-                        </a:fontRef>
-                      </wps:style>
-                      <wps:bodyPr rot="0" spcFirstLastPara="0" vertOverflow="overflow" horzOverflow="overflow" vert="horz" wrap="square" lIns="91440" tIns="45720" rIns="91440" bIns="45720" numCol="1" spcCol="0" rtlCol="0" fromWordArt="0" anchor="ctr" anchorCtr="0" forceAA="0" compatLnSpc="1">
-                        <a:prstTxWarp prst="textNoShape">
-                          <a:avLst/>
-                        </a:prstTxWarp>
-                        <a:noAutofit/>
-                      </wps:bodyPr>
-                    </wps:wsp>
-                  </a:graphicData>
-                </a:graphic>
-                <wp14:sizeRelH relativeFrom="margin">
-                  <wp14:pctWidth>0</wp14:pctWidth>
-                </wp14:sizeRelH>
-                <wp14:sizeRelV relativeFrom="margin">
-                  <wp14:pctHeight>0</wp14:pctHeight>
-                </wp14:sizeRelV>
-              </wp:anchor>
-            </w:drawing>
-          </mc:Choice>
-          <mc:Fallback>
-            <w:pict>
-              <v:shape w14:anchorId="68BFD832" id="Flèche : bas 39" o:spid="_x0000_s1026" type="#_x0000_t67" style="position:absolute;margin-left:352.9pt;margin-top:248.4pt;width:23.5pt;height:213.7pt;z-index:251704320;visibility:visible;mso-wrap-style:square;mso-width-percent:0;mso-height-percent:0;mso-wrap-distance-left:9pt;mso-wrap-distance-top:0;mso-wrap-distance-right:9pt;mso-wrap-distance-bottom:0;mso-position-horizontal:absolute;mso-position-horizontal-relative:text;mso-position-vertical:absolute;mso-position-vertical-relative:text;mso-width-percent:0;mso-height-percent:0;mso-width-relative:margin;mso-height-relative:margin;v-text-anchor:middle" o:gfxdata="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" adj="20412" fillcolor="#c5e0b3 [1305]" strokecolor="#538135 [2409]" strokeweight="1pt"/>
+              <v:shape w14:anchorId="0FBDA246" id="Flèche : bas 35" o:spid="_x0000_s1026" type="#_x0000_t67" style="position:absolute;margin-left:348.7pt;margin-top:-33.45pt;width:19.05pt;height:101.8pt;z-index:251698176;visibility:visible;mso-wrap-style:square;mso-width-percent:0;mso-height-percent:0;mso-wrap-distance-left:9pt;mso-wrap-distance-top:0;mso-wrap-distance-right:9pt;mso-wrap-distance-bottom:0;mso-position-horizontal:absolute;mso-position-horizontal-relative:text;mso-position-vertical:absolute;mso-position-vertical-relative:text;mso-width-percent:0;mso-height-percent:0;mso-width-relative:margin;mso-height-relative:margin;v-text-anchor:middle" o:gfxdata="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" adj="19579" fillcolor="#c5e0b3 [1305]" strokecolor="#538135 [2409]" strokeweight="1pt"/>
             </w:pict>
           </mc:Fallback>
         </mc:AlternateContent>
@@ -1515,7 +1898,7 @@
           </mc:Choice>
           <mc:Fallback>
             <w:pict>
-              <v:shape w14:anchorId="118D24D8" id="_x0000_s1037" type="#_x0000_t202" style="position:absolute;margin-left:330.9pt;margin-top:111.9pt;width:59.9pt;height:23.25pt;z-index:251740160;visibility:visible;mso-wrap-style:square;mso-width-percent:0;mso-height-percent:0;mso-wrap-distance-left:9pt;mso-wrap-distance-top:3.6pt;mso-wrap-distance-right:9pt;mso-wrap-distance-bottom:3.6pt;mso-position-horizontal:absolute;mso-position-horizontal-relative:margin;mso-position-vertical:absolute;mso-position-vertical-relative:text;mso-width-percent:0;mso-height-percent:0;mso-width-relative:margin;mso-height-relative:margin;v-text-anchor:top" o:gfxdata="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" fillcolor="#bdd6ee [1304]">
+              <v:shape w14:anchorId="118D24D8" id="_x0000_s1040" type="#_x0000_t202" style="position:absolute;margin-left:330.9pt;margin-top:111.9pt;width:59.9pt;height:23.25pt;z-index:251740160;visibility:visible;mso-wrap-style:square;mso-width-percent:0;mso-height-percent:0;mso-wrap-distance-left:9pt;mso-wrap-distance-top:3.6pt;mso-wrap-distance-right:9pt;mso-wrap-distance-bottom:3.6pt;mso-position-horizontal:absolute;mso-position-horizontal-relative:margin;mso-position-vertical:absolute;mso-position-vertical-relative:text;mso-width-percent:0;mso-height-percent:0;mso-width-relative:margin;mso-height-relative:margin;v-text-anchor:top" o:gfxdata="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" fillcolor="#bdd6ee [1304]">
                 <v:textbox>
                   <w:txbxContent>
                     <w:p>
@@ -1634,7 +2017,7 @@
           </mc:Choice>
           <mc:Fallback>
             <w:pict>
-              <v:shape w14:anchorId="414D12DE" id="_x0000_s1038" type="#_x0000_t202" style="position:absolute;margin-left:330.95pt;margin-top:156.5pt;width:59.9pt;height:23.25pt;z-index:251746304;visibility:visible;mso-wrap-style:square;mso-width-percent:0;mso-height-percent:0;mso-wrap-distance-left:9pt;mso-wrap-distance-top:3.6pt;mso-wrap-distance-right:9pt;mso-wrap-distance-bottom:3.6pt;mso-position-horizontal:absolute;mso-position-horizontal-relative:margin;mso-position-vertical:absolute;mso-position-vertical-relative:text;mso-width-percent:0;mso-height-percent:0;mso-width-relative:margin;mso-height-relative:margin;v-text-anchor:top" o:gfxdata="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" fillcolor="#bdd6ee [1304]">
+              <v:shape w14:anchorId="414D12DE" id="_x0000_s1041" type="#_x0000_t202" style="position:absolute;margin-left:330.95pt;margin-top:156.5pt;width:59.9pt;height:23.25pt;z-index:251746304;visibility:visible;mso-wrap-style:square;mso-width-percent:0;mso-height-percent:0;mso-wrap-distance-left:9pt;mso-wrap-distance-top:3.6pt;mso-wrap-distance-right:9pt;mso-wrap-distance-bottom:3.6pt;mso-position-horizontal:absolute;mso-position-horizontal-relative:margin;mso-position-vertical:absolute;mso-position-vertical-relative:text;mso-width-percent:0;mso-height-percent:0;mso-width-relative:margin;mso-height-relative:margin;v-text-anchor:top" o:gfxdata="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" fillcolor="#bdd6ee [1304]">
                 <v:textbox>
                   <w:txbxContent>
                     <w:p>
@@ -1665,7 +2048,7 @@
         <mc:AlternateContent>
           <mc:Choice Requires="wps">
             <w:drawing>
-              <wp:anchor distT="45720" distB="45720" distL="114300" distR="114300" simplePos="0" relativeHeight="251737088" behindDoc="0" locked="0" layoutInCell="1" allowOverlap="1" wp14:anchorId="1EA336F5" wp14:editId="4AB779A0">
+              <wp:anchor distT="45720" distB="45720" distL="114300" distR="114300" simplePos="0" relativeHeight="251737088" behindDoc="0" locked="0" layoutInCell="1" allowOverlap="1" wp14:anchorId="1EA336F5" wp14:editId="72A0C49E">
                 <wp:simplePos x="0" y="0"/>
                 <wp:positionH relativeFrom="margin">
                   <wp:posOffset>4164965</wp:posOffset>
@@ -1797,7 +2180,7 @@
           </mc:Choice>
           <mc:Fallback>
             <w:pict>
-              <v:shape w14:anchorId="1EA336F5" id="_x0000_s1039" type="#_x0000_t202" style="position:absolute;margin-left:327.95pt;margin-top:-22.8pt;width:62.4pt;height:62.75pt;z-index:251737088;visibility:visible;mso-wrap-style:square;mso-width-percent:0;mso-height-percent:0;mso-wrap-distance-left:9pt;mso-wrap-distance-top:3.6pt;mso-wrap-distance-right:9pt;mso-wrap-distance-bottom:3.6pt;mso-position-horizontal:absolute;mso-position-horizontal-relative:margin;mso-position-vertical:absolute;mso-position-vertical-relative:text;mso-width-percent:0;mso-height-percent:0;mso-width-relative:margin;mso-height-relative:margin;v-text-anchor:top" o:gfxdata="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" fillcolor="#bdd6ee [1304]">
+              <v:shape w14:anchorId="1EA336F5" id="_x0000_s1042" type="#_x0000_t202" style="position:absolute;margin-left:327.95pt;margin-top:-22.8pt;width:62.4pt;height:62.75pt;z-index:251737088;visibility:visible;mso-wrap-style:square;mso-width-percent:0;mso-height-percent:0;mso-wrap-distance-left:9pt;mso-wrap-distance-top:3.6pt;mso-wrap-distance-right:9pt;mso-wrap-distance-bottom:3.6pt;mso-position-horizontal:absolute;mso-position-horizontal-relative:margin;mso-position-vertical:absolute;mso-position-vertical-relative:text;mso-width-percent:0;mso-height-percent:0;mso-width-relative:margin;mso-height-relative:margin;v-text-anchor:top" o:gfxdata="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" fillcolor="#bdd6ee [1304]">
                 <v:textbox>
                   <w:txbxContent>
                     <w:p>
@@ -1866,389 +2249,6 @@
                         </w:rPr>
                         <w:br/>
                       </w:r>
-                    </w:p>
-                  </w:txbxContent>
-                </v:textbox>
-                <w10:wrap anchorx="margin"/>
-              </v:shape>
-            </w:pict>
-          </mc:Fallback>
-        </mc:AlternateContent>
-      </w:r>
-      <w:r>
-        <w:rPr>
-          <w:rFonts w:ascii="Georgia Pro Black" w:hAnsi="Georgia Pro Black"/>
-          <w:sz w:val="24"/>
-          <w:szCs w:val="24"/>
-        </w:rPr>
-        <mc:AlternateContent>
-          <mc:Choice Requires="wps">
-            <w:drawing>
-              <wp:anchor distT="45720" distB="45720" distL="114300" distR="114300" simplePos="0" relativeHeight="251748352" behindDoc="0" locked="0" layoutInCell="1" allowOverlap="1" wp14:anchorId="2DB42B1A" wp14:editId="7BC1B9C0">
-                <wp:simplePos x="0" y="0"/>
-                <wp:positionH relativeFrom="margin">
-                  <wp:posOffset>4229735</wp:posOffset>
-                </wp:positionH>
-                <wp:positionV relativeFrom="paragraph">
-                  <wp:posOffset>4965700</wp:posOffset>
-                </wp:positionV>
-                <wp:extent cx="760730" cy="295275"/>
-                <wp:effectExtent l="0" t="0" r="20320" b="28575"/>
-                <wp:wrapNone/>
-                <wp:docPr id="194" name="Zone de texte 2"/>
-                <wp:cNvGraphicFramePr>
-                  <a:graphicFrameLocks xmlns:a="http://schemas.openxmlformats.org/drawingml/2006/main"/>
-                </wp:cNvGraphicFramePr>
-                <a:graphic xmlns:a="http://schemas.openxmlformats.org/drawingml/2006/main">
-                  <a:graphicData uri="http://schemas.microsoft.com/office/word/2010/wordprocessingShape">
-                    <wps:wsp>
-                      <wps:cNvSpPr txBox="1">
-                        <a:spLocks noChangeArrowheads="1"/>
-                      </wps:cNvSpPr>
-                      <wps:spPr bwMode="auto">
-                        <a:xfrm>
-                          <a:off x="0" y="0"/>
-                          <a:ext cx="760730" cy="295275"/>
-                        </a:xfrm>
-                        <a:prstGeom prst="rect">
-                          <a:avLst/>
-                        </a:prstGeom>
-                        <a:solidFill>
-                          <a:schemeClr val="accent5">
-                            <a:lumMod val="40000"/>
-                            <a:lumOff val="60000"/>
-                          </a:schemeClr>
-                        </a:solidFill>
-                        <a:ln w="9525">
-                          <a:solidFill>
-                            <a:srgbClr val="000000"/>
-                          </a:solidFill>
-                          <a:miter lim="800000"/>
-                          <a:headEnd/>
-                          <a:tailEnd/>
-                        </a:ln>
-                      </wps:spPr>
-                      <wps:txbx>
-                        <w:txbxContent>
-                          <w:p>
-                            <w:pPr>
-                              <w:jc w:val="center"/>
-                              <w:rPr>
-                                <w:sz w:val="20"/>
-                                <w:szCs w:val="20"/>
-                              </w:rPr>
-                            </w:pPr>
-                            <w:r>
-                              <w:rPr>
-                                <w:sz w:val="20"/>
-                                <w:szCs w:val="20"/>
-                              </w:rPr>
-                              <w:t>DeepHost</w:t>
-                            </w:r>
-                          </w:p>
-                        </w:txbxContent>
-                      </wps:txbx>
-                      <wps:bodyPr rot="0" vert="horz" wrap="square" lIns="91440" tIns="45720" rIns="91440" bIns="45720" anchor="t" anchorCtr="0">
-                        <a:noAutofit/>
-                      </wps:bodyPr>
-                    </wps:wsp>
-                  </a:graphicData>
-                </a:graphic>
-                <wp14:sizeRelH relativeFrom="margin">
-                  <wp14:pctWidth>0</wp14:pctWidth>
-                </wp14:sizeRelH>
-                <wp14:sizeRelV relativeFrom="margin">
-                  <wp14:pctHeight>0</wp14:pctHeight>
-                </wp14:sizeRelV>
-              </wp:anchor>
-            </w:drawing>
-          </mc:Choice>
-          <mc:Fallback>
-            <w:pict>
-              <v:shape w14:anchorId="2DB42B1A" id="_x0000_s1040" type="#_x0000_t202" style="position:absolute;margin-left:333.05pt;margin-top:391pt;width:59.9pt;height:23.25pt;z-index:251748352;visibility:visible;mso-wrap-style:square;mso-width-percent:0;mso-height-percent:0;mso-wrap-distance-left:9pt;mso-wrap-distance-top:3.6pt;mso-wrap-distance-right:9pt;mso-wrap-distance-bottom:3.6pt;mso-position-horizontal:absolute;mso-position-horizontal-relative:margin;mso-position-vertical:absolute;mso-position-vertical-relative:text;mso-width-percent:0;mso-height-percent:0;mso-width-relative:margin;mso-height-relative:margin;v-text-anchor:top" o:gfxdata="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" fillcolor="#bdd6ee [1304]">
-                <v:textbox>
-                  <w:txbxContent>
-                    <w:p>
-                      <w:pPr>
-                        <w:jc w:val="center"/>
-                        <w:rPr>
-                          <w:sz w:val="20"/>
-                          <w:szCs w:val="20"/>
-                        </w:rPr>
-                      </w:pPr>
-                      <w:r>
-                        <w:rPr>
-                          <w:sz w:val="20"/>
-                          <w:szCs w:val="20"/>
-                        </w:rPr>
-                        <w:t>DeepHost</w:t>
-                      </w:r>
-                    </w:p>
-                  </w:txbxContent>
-                </v:textbox>
-                <w10:wrap anchorx="margin"/>
-              </v:shape>
-            </w:pict>
-          </mc:Fallback>
-        </mc:AlternateContent>
-      </w:r>
-      <w:r>
-        <w:rPr>
-          <w:rFonts w:ascii="Georgia Pro Black" w:hAnsi="Georgia Pro Black"/>
-          <w:sz w:val="24"/>
-          <w:szCs w:val="24"/>
-        </w:rPr>
-        <mc:AlternateContent>
-          <mc:Choice Requires="wps">
-            <w:drawing>
-              <wp:anchor distT="45720" distB="45720" distL="114300" distR="114300" simplePos="0" relativeHeight="251750400" behindDoc="0" locked="0" layoutInCell="1" allowOverlap="1" wp14:anchorId="6396F457" wp14:editId="51FFF7A8">
-                <wp:simplePos x="0" y="0"/>
-                <wp:positionH relativeFrom="margin">
-                  <wp:posOffset>4164330</wp:posOffset>
-                </wp:positionH>
-                <wp:positionV relativeFrom="paragraph">
-                  <wp:posOffset>4248785</wp:posOffset>
-                </wp:positionV>
-                <wp:extent cx="924560" cy="295275"/>
-                <wp:effectExtent l="0" t="0" r="27940" b="28575"/>
-                <wp:wrapNone/>
-                <wp:docPr id="196" name="Zone de texte 2"/>
-                <wp:cNvGraphicFramePr>
-                  <a:graphicFrameLocks xmlns:a="http://schemas.openxmlformats.org/drawingml/2006/main"/>
-                </wp:cNvGraphicFramePr>
-                <a:graphic xmlns:a="http://schemas.openxmlformats.org/drawingml/2006/main">
-                  <a:graphicData uri="http://schemas.microsoft.com/office/word/2010/wordprocessingShape">
-                    <wps:wsp>
-                      <wps:cNvSpPr txBox="1">
-                        <a:spLocks noChangeArrowheads="1"/>
-                      </wps:cNvSpPr>
-                      <wps:spPr bwMode="auto">
-                        <a:xfrm>
-                          <a:off x="0" y="0"/>
-                          <a:ext cx="924560" cy="295275"/>
-                        </a:xfrm>
-                        <a:prstGeom prst="rect">
-                          <a:avLst/>
-                        </a:prstGeom>
-                        <a:solidFill>
-                          <a:schemeClr val="accent5">
-                            <a:lumMod val="40000"/>
-                            <a:lumOff val="60000"/>
-                          </a:schemeClr>
-                        </a:solidFill>
-                        <a:ln w="9525">
-                          <a:solidFill>
-                            <a:srgbClr val="000000"/>
-                          </a:solidFill>
-                          <a:miter lim="800000"/>
-                          <a:headEnd/>
-                          <a:tailEnd/>
-                        </a:ln>
-                      </wps:spPr>
-                      <wps:txbx>
-                        <w:txbxContent>
-                          <w:p>
-                            <w:pPr>
-                              <w:jc w:val="center"/>
-                              <w:rPr>
-                                <w:sz w:val="20"/>
-                                <w:szCs w:val="20"/>
-                              </w:rPr>
-                            </w:pPr>
-                            <w:r>
-                              <w:rPr>
-                                <w:sz w:val="20"/>
-                                <w:szCs w:val="20"/>
-                              </w:rPr>
-                              <w:t>SOFTWARE</w:t>
-                            </w:r>
-                          </w:p>
-                          <w:p>
-                            <w:pPr>
-                              <w:rPr>
-                                <w:sz w:val="20"/>
-                                <w:szCs w:val="20"/>
-                              </w:rPr>
-                            </w:pPr>
-                          </w:p>
-                        </w:txbxContent>
-                      </wps:txbx>
-                      <wps:bodyPr rot="0" vert="horz" wrap="square" lIns="91440" tIns="45720" rIns="91440" bIns="45720" anchor="t" anchorCtr="0">
-                        <a:noAutofit/>
-                      </wps:bodyPr>
-                    </wps:wsp>
-                  </a:graphicData>
-                </a:graphic>
-                <wp14:sizeRelH relativeFrom="margin">
-                  <wp14:pctWidth>0</wp14:pctWidth>
-                </wp14:sizeRelH>
-                <wp14:sizeRelV relativeFrom="margin">
-                  <wp14:pctHeight>0</wp14:pctHeight>
-                </wp14:sizeRelV>
-              </wp:anchor>
-            </w:drawing>
-          </mc:Choice>
-          <mc:Fallback>
-            <w:pict>
-              <v:shape w14:anchorId="6396F457" id="_x0000_s1041" type="#_x0000_t202" style="position:absolute;margin-left:327.9pt;margin-top:334.55pt;width:72.8pt;height:23.25pt;z-index:251750400;visibility:visible;mso-wrap-style:square;mso-width-percent:0;mso-height-percent:0;mso-wrap-distance-left:9pt;mso-wrap-distance-top:3.6pt;mso-wrap-distance-right:9pt;mso-wrap-distance-bottom:3.6pt;mso-position-horizontal:absolute;mso-position-horizontal-relative:margin;mso-position-vertical:absolute;mso-position-vertical-relative:text;mso-width-percent:0;mso-height-percent:0;mso-width-relative:margin;mso-height-relative:margin;v-text-anchor:top" o:gfxdata="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" fillcolor="#bdd6ee [1304]">
-                <v:textbox>
-                  <w:txbxContent>
-                    <w:p>
-                      <w:pPr>
-                        <w:jc w:val="center"/>
-                        <w:rPr>
-                          <w:sz w:val="20"/>
-                          <w:szCs w:val="20"/>
-                        </w:rPr>
-                      </w:pPr>
-                      <w:r>
-                        <w:rPr>
-                          <w:sz w:val="20"/>
-                          <w:szCs w:val="20"/>
-                        </w:rPr>
-                        <w:t>SOFTWARE</w:t>
-                      </w:r>
-                    </w:p>
-                    <w:p>
-                      <w:pPr>
-                        <w:rPr>
-                          <w:sz w:val="20"/>
-                          <w:szCs w:val="20"/>
-                        </w:rPr>
-                      </w:pPr>
-                    </w:p>
-                  </w:txbxContent>
-                </v:textbox>
-                <w10:wrap anchorx="margin"/>
-              </v:shape>
-            </w:pict>
-          </mc:Fallback>
-        </mc:AlternateContent>
-      </w:r>
-      <w:r>
-        <w:rPr>
-          <w:rFonts w:ascii="Georgia Pro Black" w:hAnsi="Georgia Pro Black"/>
-          <w:sz w:val="24"/>
-          <w:szCs w:val="24"/>
-        </w:rPr>
-        <mc:AlternateContent>
-          <mc:Choice Requires="wps">
-            <w:drawing>
-              <wp:anchor distT="45720" distB="45720" distL="114300" distR="114300" simplePos="0" relativeHeight="251752448" behindDoc="0" locked="0" layoutInCell="1" allowOverlap="1" wp14:anchorId="3438DF04" wp14:editId="63CCBA13">
-                <wp:simplePos x="0" y="0"/>
-                <wp:positionH relativeFrom="margin">
-                  <wp:posOffset>4163638</wp:posOffset>
-                </wp:positionH>
-                <wp:positionV relativeFrom="paragraph">
-                  <wp:posOffset>3647711</wp:posOffset>
-                </wp:positionV>
-                <wp:extent cx="925033" cy="295496"/>
-                <wp:effectExtent l="0" t="0" r="27940" b="28575"/>
-                <wp:wrapNone/>
-                <wp:docPr id="202" name="Zone de texte 2"/>
-                <wp:cNvGraphicFramePr>
-                  <a:graphicFrameLocks xmlns:a="http://schemas.openxmlformats.org/drawingml/2006/main"/>
-                </wp:cNvGraphicFramePr>
-                <a:graphic xmlns:a="http://schemas.openxmlformats.org/drawingml/2006/main">
-                  <a:graphicData uri="http://schemas.microsoft.com/office/word/2010/wordprocessingShape">
-                    <wps:wsp>
-                      <wps:cNvSpPr txBox="1">
-                        <a:spLocks noChangeArrowheads="1"/>
-                      </wps:cNvSpPr>
-                      <wps:spPr bwMode="auto">
-                        <a:xfrm>
-                          <a:off x="0" y="0"/>
-                          <a:ext cx="925033" cy="295496"/>
-                        </a:xfrm>
-                        <a:prstGeom prst="rect">
-                          <a:avLst/>
-                        </a:prstGeom>
-                        <a:solidFill>
-                          <a:schemeClr val="accent5">
-                            <a:lumMod val="40000"/>
-                            <a:lumOff val="60000"/>
-                          </a:schemeClr>
-                        </a:solidFill>
-                        <a:ln w="9525">
-                          <a:solidFill>
-                            <a:srgbClr val="000000"/>
-                          </a:solidFill>
-                          <a:miter lim="800000"/>
-                          <a:headEnd/>
-                          <a:tailEnd/>
-                        </a:ln>
-                      </wps:spPr>
-                      <wps:txbx>
-                        <w:txbxContent>
-                          <w:p>
-                            <w:pPr>
-                              <w:jc w:val="center"/>
-                              <w:rPr>
-                                <w:sz w:val="20"/>
-                                <w:szCs w:val="20"/>
-                              </w:rPr>
-                            </w:pPr>
-                            <w:r>
-                              <w:rPr>
-                                <w:sz w:val="20"/>
-                                <w:szCs w:val="20"/>
-                              </w:rPr>
-                              <w:t>SOFTWARE</w:t>
-                            </w:r>
-                          </w:p>
-                          <w:p>
-                            <w:pPr>
-                              <w:rPr>
-                                <w:sz w:val="20"/>
-                                <w:szCs w:val="20"/>
-                              </w:rPr>
-                            </w:pPr>
-                          </w:p>
-                        </w:txbxContent>
-                      </wps:txbx>
-                      <wps:bodyPr rot="0" vert="horz" wrap="square" lIns="91440" tIns="45720" rIns="91440" bIns="45720" anchor="t" anchorCtr="0">
-                        <a:noAutofit/>
-                      </wps:bodyPr>
-                    </wps:wsp>
-                  </a:graphicData>
-                </a:graphic>
-                <wp14:sizeRelH relativeFrom="margin">
-                  <wp14:pctWidth>0</wp14:pctWidth>
-                </wp14:sizeRelH>
-                <wp14:sizeRelV relativeFrom="margin">
-                  <wp14:pctHeight>0</wp14:pctHeight>
-                </wp14:sizeRelV>
-              </wp:anchor>
-            </w:drawing>
-          </mc:Choice>
-          <mc:Fallback>
-            <w:pict>
-              <v:shape w14:anchorId="3438DF04" id="_x0000_s1042" type="#_x0000_t202" style="position:absolute;margin-left:327.85pt;margin-top:287.2pt;width:72.85pt;height:23.25pt;z-index:251752448;visibility:visible;mso-wrap-style:square;mso-width-percent:0;mso-height-percent:0;mso-wrap-distance-left:9pt;mso-wrap-distance-top:3.6pt;mso-wrap-distance-right:9pt;mso-wrap-distance-bottom:3.6pt;mso-position-horizontal:absolute;mso-position-horizontal-relative:margin;mso-position-vertical:absolute;mso-position-vertical-relative:text;mso-width-percent:0;mso-height-percent:0;mso-width-relative:margin;mso-height-relative:margin;v-text-anchor:top" o:gfxdata="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" fillcolor="#bdd6ee [1304]">
-                <v:textbox>
-                  <w:txbxContent>
-                    <w:p>
-                      <w:pPr>
-                        <w:jc w:val="center"/>
-                        <w:rPr>
-                          <w:sz w:val="20"/>
-                          <w:szCs w:val="20"/>
-                        </w:rPr>
-                      </w:pPr>
-                      <w:r>
-                        <w:rPr>
-                          <w:sz w:val="20"/>
-                          <w:szCs w:val="20"/>
-                        </w:rPr>
-                        <w:t>SOFTWARE</w:t>
-                      </w:r>
-                    </w:p>
-                    <w:p>
-                      <w:pPr>
-                        <w:rPr>
-                          <w:sz w:val="20"/>
-                          <w:szCs w:val="20"/>
-                        </w:rPr>
-                      </w:pPr>
                     </w:p>
                   </w:txbxContent>
                 </v:textbox>
@@ -2340,7 +2340,7 @@
           </mc:Choice>
           <mc:Fallback>
             <w:pict>
-              <v:shape w14:anchorId="6C83347C" id="Flèche : bas 13" o:spid="_x0000_s1026" type="#_x0000_t67" style="position:absolute;margin-left:99.65pt;margin-top:96.55pt;width:12pt;height:43pt;z-index:251682816;visibility:visible;mso-wrap-style:square;mso-width-percent:0;mso-height-percent:0;mso-wrap-distance-left:9pt;mso-wrap-distance-top:0;mso-wrap-distance-right:9pt;mso-wrap-distance-bottom:0;mso-position-horizontal:absolute;mso-position-horizontal-relative:text;mso-position-vertical:absolute;mso-position-vertical-relative:text;mso-width-percent:0;mso-height-percent:0;mso-width-relative:margin;mso-height-relative:margin;v-text-anchor:middle" o:gfxdata="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" adj="18586" fillcolor="#ffe599 [1303]" strokecolor="#ffc000 [3207]" strokeweight="1pt"/>
+              <v:shape w14:anchorId="4917BA58" id="Flèche : bas 13" o:spid="_x0000_s1026" type="#_x0000_t67" style="position:absolute;margin-left:99.65pt;margin-top:96.55pt;width:12pt;height:43pt;z-index:251682816;visibility:visible;mso-wrap-style:square;mso-width-percent:0;mso-height-percent:0;mso-wrap-distance-left:9pt;mso-wrap-distance-top:0;mso-wrap-distance-right:9pt;mso-wrap-distance-bottom:0;mso-position-horizontal:absolute;mso-position-horizontal-relative:text;mso-position-vertical:absolute;mso-position-vertical-relative:text;mso-width-percent:0;mso-height-percent:0;mso-width-relative:margin;mso-height-relative:margin;v-text-anchor:middle" o:gfxdata="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" adj="18586" fillcolor="#ffe599 [1303]" strokecolor="#ffc000 [3207]" strokeweight="1pt"/>
             </w:pict>
           </mc:Fallback>
         </mc:AlternateContent>
@@ -2812,7 +2812,7 @@
           </mc:Choice>
           <mc:Fallback>
             <w:pict>
-              <v:line w14:anchorId="4A30DAC5" id="Connecteur droit 18" o:spid="_x0000_s1026" style="position:absolute;z-index:251685888;visibility:visible;mso-wrap-style:square;mso-width-percent:0;mso-height-percent:0;mso-wrap-distance-left:9pt;mso-wrap-distance-top:0;mso-wrap-distance-right:9pt;mso-wrap-distance-bottom:0;mso-position-horizontal:absolute;mso-position-horizontal-relative:text;mso-position-vertical:absolute;mso-position-vertical-relative:text;mso-width-percent:0;mso-height-percent:0;mso-width-relative:margin;mso-height-relative:margin" from="105.55pt,253.2pt" to="105.55pt,281.7pt" o:gfxdata="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" strokecolor="#ffc000 [3207]" strokeweight="4.5pt">
+              <v:line w14:anchorId="37EAE88E" id="Connecteur droit 18" o:spid="_x0000_s1026" style="position:absolute;z-index:251685888;visibility:visible;mso-wrap-style:square;mso-width-percent:0;mso-height-percent:0;mso-wrap-distance-left:9pt;mso-wrap-distance-top:0;mso-wrap-distance-right:9pt;mso-wrap-distance-bottom:0;mso-position-horizontal:absolute;mso-position-horizontal-relative:text;mso-position-vertical:absolute;mso-position-vertical-relative:text;mso-width-percent:0;mso-height-percent:0;mso-width-relative:margin;mso-height-relative:margin" from="105.55pt,253.2pt" to="105.55pt,281.7pt" o:gfxdata="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" strokecolor="#ffc000 [3207]" strokeweight="4.5pt">
                 <v:stroke joinstyle="miter"/>
               </v:line>
             </w:pict>
@@ -2898,7 +2898,7 @@
           </mc:Choice>
           <mc:Fallback>
             <w:pict>
-              <v:shape w14:anchorId="34C9E404" id="Flèche : bas 12" o:spid="_x0000_s1026" type="#_x0000_t67" style="position:absolute;margin-left:100.55pt;margin-top:33.7pt;width:12pt;height:40pt;z-index:251680768;visibility:visible;mso-wrap-style:square;mso-width-percent:0;mso-wrap-distance-left:9pt;mso-wrap-distance-top:0;mso-wrap-distance-right:9pt;mso-wrap-distance-bottom:0;mso-position-horizontal:absolute;mso-position-horizontal-relative:text;mso-position-vertical:absolute;mso-position-vertical-relative:text;mso-width-percent:0;mso-width-relative:margin;v-text-anchor:middle" o:gfxdata="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" adj="18360" fillcolor="#ffe599 [1303]" strokecolor="#ffc000 [3207]" strokeweight="1pt"/>
+              <v:shape w14:anchorId="726D537B" id="Flèche : bas 12" o:spid="_x0000_s1026" type="#_x0000_t67" style="position:absolute;margin-left:100.55pt;margin-top:33.7pt;width:12pt;height:40pt;z-index:251680768;visibility:visible;mso-wrap-style:square;mso-width-percent:0;mso-wrap-distance-left:9pt;mso-wrap-distance-top:0;mso-wrap-distance-right:9pt;mso-wrap-distance-bottom:0;mso-position-horizontal:absolute;mso-position-horizontal-relative:text;mso-position-vertical:absolute;mso-position-vertical-relative:text;mso-width-percent:0;mso-width-relative:margin;v-text-anchor:middle" o:gfxdata="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" adj="18360" fillcolor="#ffe599 [1303]" strokecolor="#ffc000 [3207]" strokeweight="1pt"/>
             </w:pict>
           </mc:Fallback>
         </mc:AlternateContent>
@@ -2912,83 +2912,7 @@
         <mc:AlternateContent>
           <mc:Choice Requires="wps">
             <w:drawing>
-              <wp:anchor distT="0" distB="0" distL="114300" distR="114300" simplePos="0" relativeHeight="251684864" behindDoc="0" locked="0" layoutInCell="1" allowOverlap="1" wp14:anchorId="0A987937" wp14:editId="772E7EB1">
-                <wp:simplePos x="0" y="0"/>
-                <wp:positionH relativeFrom="column">
-                  <wp:posOffset>1283335</wp:posOffset>
-                </wp:positionH>
-                <wp:positionV relativeFrom="paragraph">
-                  <wp:posOffset>2250440</wp:posOffset>
-                </wp:positionV>
-                <wp:extent cx="146050" cy="641350"/>
-                <wp:effectExtent l="19050" t="0" r="44450" b="44450"/>
-                <wp:wrapNone/>
-                <wp:docPr id="14" name="Flèche : bas 14"/>
-                <wp:cNvGraphicFramePr/>
-                <a:graphic xmlns:a="http://schemas.openxmlformats.org/drawingml/2006/main">
-                  <a:graphicData uri="http://schemas.microsoft.com/office/word/2010/wordprocessingShape">
-                    <wps:wsp>
-                      <wps:cNvSpPr/>
-                      <wps:spPr>
-                        <a:xfrm>
-                          <a:off x="0" y="0"/>
-                          <a:ext cx="146050" cy="641350"/>
-                        </a:xfrm>
-                        <a:prstGeom prst="downArrow">
-                          <a:avLst/>
-                        </a:prstGeom>
-                      </wps:spPr>
-                      <wps:style>
-                        <a:lnRef idx="2">
-                          <a:schemeClr val="accent1">
-                            <a:shade val="50000"/>
-                          </a:schemeClr>
-                        </a:lnRef>
-                        <a:fillRef idx="1">
-                          <a:schemeClr val="accent1"/>
-                        </a:fillRef>
-                        <a:effectRef idx="0">
-                          <a:schemeClr val="accent1"/>
-                        </a:effectRef>
-                        <a:fontRef idx="minor">
-                          <a:schemeClr val="lt1"/>
-                        </a:fontRef>
-                      </wps:style>
-                      <wps:bodyPr rot="0" spcFirstLastPara="0" vertOverflow="overflow" horzOverflow="overflow" vert="horz" wrap="square" lIns="91440" tIns="45720" rIns="91440" bIns="45720" numCol="1" spcCol="0" rtlCol="0" fromWordArt="0" anchor="ctr" anchorCtr="0" forceAA="0" compatLnSpc="1">
-                        <a:prstTxWarp prst="textNoShape">
-                          <a:avLst/>
-                        </a:prstTxWarp>
-                        <a:noAutofit/>
-                      </wps:bodyPr>
-                    </wps:wsp>
-                  </a:graphicData>
-                </a:graphic>
-                <wp14:sizeRelH relativeFrom="margin">
-                  <wp14:pctWidth>0</wp14:pctWidth>
-                </wp14:sizeRelH>
-                <wp14:sizeRelV relativeFrom="margin">
-                  <wp14:pctHeight>0</wp14:pctHeight>
-                </wp14:sizeRelV>
-              </wp:anchor>
-            </w:drawing>
-          </mc:Choice>
-          <mc:Fallback>
-            <w:pict>
-              <v:shape w14:anchorId="43952B36" id="Flèche : bas 14" o:spid="_x0000_s1026" type="#_x0000_t67" style="position:absolute;margin-left:101.05pt;margin-top:177.2pt;width:11.5pt;height:50.5pt;z-index:251684864;visibility:visible;mso-wrap-style:square;mso-width-percent:0;mso-height-percent:0;mso-wrap-distance-left:9pt;mso-wrap-distance-top:0;mso-wrap-distance-right:9pt;mso-wrap-distance-bottom:0;mso-position-horizontal:absolute;mso-position-horizontal-relative:text;mso-position-vertical:absolute;mso-position-vertical-relative:text;mso-width-percent:0;mso-height-percent:0;mso-width-relative:margin;mso-height-relative:margin;v-text-anchor:middle" o:gfxdata="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" adj="19141" fillcolor="#4472c4 [3204]" strokecolor="#1f3763 [1604]" strokeweight="1pt"/>
-            </w:pict>
-          </mc:Fallback>
-        </mc:AlternateContent>
-      </w:r>
-      <w:r>
-        <w:rPr>
-          <w:rFonts w:ascii="Georgia Pro Black" w:hAnsi="Georgia Pro Black"/>
-          <w:sz w:val="24"/>
-          <w:szCs w:val="24"/>
-        </w:rPr>
-        <mc:AlternateContent>
-          <mc:Choice Requires="wps">
-            <w:drawing>
-              <wp:anchor distT="45720" distB="45720" distL="114300" distR="114300" simplePos="0" relativeHeight="251687320" behindDoc="0" locked="0" layoutInCell="1" allowOverlap="1" wp14:anchorId="3CC86BFE" wp14:editId="4DBF551F">
+              <wp:anchor distT="45720" distB="45720" distL="114300" distR="114300" simplePos="0" relativeHeight="251687320" behindDoc="0" locked="0" layoutInCell="1" allowOverlap="1" wp14:anchorId="3CC86BFE" wp14:editId="2A32A95D">
                 <wp:simplePos x="0" y="0"/>
                 <wp:positionH relativeFrom="margin">
                   <wp:posOffset>432435</wp:posOffset>
@@ -3366,7 +3290,7 @@
           </mc:Choice>
           <mc:Fallback>
             <w:pict>
-              <v:line w14:anchorId="3E19D5C8" id="Connecteur droit 30" o:spid="_x0000_s1026" style="position:absolute;flip:x;z-index:251693056;visibility:visible;mso-wrap-style:square;mso-width-percent:0;mso-height-percent:0;mso-wrap-distance-left:9pt;mso-wrap-distance-top:0;mso-wrap-distance-right:9pt;mso-wrap-distance-bottom:0;mso-position-horizontal:absolute;mso-position-horizontal-relative:text;mso-position-vertical:absolute;mso-position-vertical-relative:text;mso-width-percent:0;mso-height-percent:0;mso-width-relative:margin;mso-height-relative:margin" from="105.55pt,364.2pt" to="119.55pt,399.2pt" o:gfxdata="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" strokecolor="#ffc000 [3207]" strokeweight="4.5pt">
+              <v:line w14:anchorId="56B0DEF3" id="Connecteur droit 30" o:spid="_x0000_s1026" style="position:absolute;flip:x;z-index:251693056;visibility:visible;mso-wrap-style:square;mso-width-percent:0;mso-height-percent:0;mso-wrap-distance-left:9pt;mso-wrap-distance-top:0;mso-wrap-distance-right:9pt;mso-wrap-distance-bottom:0;mso-position-horizontal:absolute;mso-position-horizontal-relative:text;mso-position-vertical:absolute;mso-position-vertical-relative:text;mso-width-percent:0;mso-height-percent:0;mso-width-relative:margin;mso-height-relative:margin" from="105.55pt,364.2pt" to="119.55pt,399.2pt" o:gfxdata="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" strokecolor="#ffc000 [3207]" strokeweight="4.5pt">
                 <v:stroke joinstyle="miter"/>
               </v:line>
             </w:pict>
@@ -3443,7 +3367,7 @@
           </mc:Choice>
           <mc:Fallback>
             <w:pict>
-              <v:shapetype w14:anchorId="4F775054" id="_x0000_t32" coordsize="21600,21600" o:spt="32" o:oned="t" path="m,l21600,21600e" filled="f">
+              <v:shapetype w14:anchorId="48A0B67E" id="_x0000_t32" coordsize="21600,21600" o:spt="32" o:oned="t" path="m,l21600,21600e" filled="f">
                 <v:path arrowok="t" fillok="f" o:connecttype="none"/>
                 <o:lock v:ext="edit" shapetype="t"/>
               </v:shapetype>
@@ -3524,7 +3448,7 @@
           </mc:Choice>
           <mc:Fallback>
             <w:pict>
-              <v:shape w14:anchorId="6915373B" id="Connecteur droit avec flèche 20" o:spid="_x0000_s1026" type="#_x0000_t32" style="position:absolute;margin-left:84.55pt;margin-top:281.7pt;width:21pt;height:59.5pt;flip:x;z-index:251687936;visibility:visible;mso-wrap-style:square;mso-width-percent:0;mso-height-percent:0;mso-wrap-distance-left:9pt;mso-wrap-distance-top:0;mso-wrap-distance-right:9pt;mso-wrap-distance-bottom:0;mso-position-horizontal:absolute;mso-position-horizontal-relative:text;mso-position-vertical:absolute;mso-position-vertical-relative:text;mso-width-percent:0;mso-height-percent:0;mso-width-relative:margin;mso-height-relative:margin" o:gfxdata="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" strokecolor="#ffc000 [3207]" strokeweight="4.5pt">
+              <v:shape w14:anchorId="3F539080" id="Connecteur droit avec flèche 20" o:spid="_x0000_s1026" type="#_x0000_t32" style="position:absolute;margin-left:84.55pt;margin-top:281.7pt;width:21pt;height:59.5pt;flip:x;z-index:251687936;visibility:visible;mso-wrap-style:square;mso-width-percent:0;mso-height-percent:0;mso-wrap-distance-left:9pt;mso-wrap-distance-top:0;mso-wrap-distance-right:9pt;mso-wrap-distance-bottom:0;mso-position-horizontal:absolute;mso-position-horizontal-relative:text;mso-position-vertical:absolute;mso-position-vertical-relative:text;mso-width-percent:0;mso-height-percent:0;mso-width-relative:margin;mso-height-relative:margin" o:gfxdata="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" strokecolor="#ffc000 [3207]" strokeweight="4.5pt">
                 <v:stroke endarrow="block" joinstyle="miter"/>
               </v:shape>
             </w:pict>
@@ -3601,7 +3525,7 @@
           </mc:Choice>
           <mc:Fallback>
             <w:pict>
-              <v:shape w14:anchorId="0243B70D" id="Connecteur droit avec flèche 21" o:spid="_x0000_s1026" type="#_x0000_t32" style="position:absolute;margin-left:105.55pt;margin-top:281.7pt;width:30pt;height:60pt;z-index:251688960;visibility:visible;mso-wrap-style:square;mso-width-percent:0;mso-height-percent:0;mso-wrap-distance-left:9pt;mso-wrap-distance-top:0;mso-wrap-distance-right:9pt;mso-wrap-distance-bottom:0;mso-position-horizontal:absolute;mso-position-horizontal-relative:text;mso-position-vertical:absolute;mso-position-vertical-relative:text;mso-width-percent:0;mso-height-percent:0;mso-width-relative:margin;mso-height-relative:margin" o:gfxdata="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" strokecolor="#ffc000 [3207]" strokeweight="4.5pt">
+              <v:shape w14:anchorId="7CDBC6FA" id="Connecteur droit avec flèche 21" o:spid="_x0000_s1026" type="#_x0000_t32" style="position:absolute;margin-left:105.55pt;margin-top:281.7pt;width:30pt;height:60pt;z-index:251688960;visibility:visible;mso-wrap-style:square;mso-width-percent:0;mso-height-percent:0;mso-wrap-distance-left:9pt;mso-wrap-distance-top:0;mso-wrap-distance-right:9pt;mso-wrap-distance-bottom:0;mso-position-horizontal:absolute;mso-position-horizontal-relative:text;mso-position-vertical:absolute;mso-position-vertical-relative:text;mso-width-percent:0;mso-height-percent:0;mso-width-relative:margin;mso-height-relative:margin" o:gfxdata="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" strokecolor="#ffc000 [3207]" strokeweight="4.5pt">
                 <v:stroke endarrow="block" joinstyle="miter"/>
               </v:shape>
             </w:pict>
@@ -3678,7 +3602,7 @@
           </mc:Choice>
           <mc:Fallback>
             <w:pict>
-              <v:shape w14:anchorId="2F94969A" id="Connecteur droit avec flèche 22" o:spid="_x0000_s1026" type="#_x0000_t32" style="position:absolute;margin-left:105.55pt;margin-top:281.7pt;width:109pt;height:59.5pt;z-index:251689984;visibility:visible;mso-wrap-style:square;mso-width-percent:0;mso-height-percent:0;mso-wrap-distance-left:9pt;mso-wrap-distance-top:0;mso-wrap-distance-right:9pt;mso-wrap-distance-bottom:0;mso-position-horizontal:absolute;mso-position-horizontal-relative:text;mso-position-vertical:absolute;mso-position-vertical-relative:text;mso-width-percent:0;mso-height-percent:0;mso-width-relative:margin;mso-height-relative:margin" o:gfxdata="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" strokecolor="#ffc000 [3207]" strokeweight="4.5pt">
+              <v:shape w14:anchorId="2B173240" id="Connecteur droit avec flèche 22" o:spid="_x0000_s1026" type="#_x0000_t32" style="position:absolute;margin-left:105.55pt;margin-top:281.7pt;width:109pt;height:59.5pt;z-index:251689984;visibility:visible;mso-wrap-style:square;mso-width-percent:0;mso-height-percent:0;mso-wrap-distance-left:9pt;mso-wrap-distance-top:0;mso-wrap-distance-right:9pt;mso-wrap-distance-bottom:0;mso-position-horizontal:absolute;mso-position-horizontal-relative:text;mso-position-vertical:absolute;mso-position-vertical-relative:text;mso-width-percent:0;mso-height-percent:0;mso-width-relative:margin;mso-height-relative:margin" o:gfxdata="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" strokecolor="#ffc000 [3207]" strokeweight="4.5pt">
                 <v:stroke endarrow="block" joinstyle="miter"/>
               </v:shape>
             </w:pict>
@@ -3752,7 +3676,7 @@
           </mc:Choice>
           <mc:Fallback>
             <w:pict>
-              <v:shapetype w14:anchorId="00061B9F" id="_x0000_t38" coordsize="21600,21600" o:spt="38" o:oned="t" path="m,c@0,0@1,5400@1,10800@1,16200@2,21600,21600,21600e" filled="f">
+              <v:shapetype w14:anchorId="1EFA1609" id="_x0000_t38" coordsize="21600,21600" o:spt="38" o:oned="t" path="m,c@0,0@1,5400@1,10800@1,16200@2,21600,21600,21600e" filled="f">
                 <v:formulas>
                   <v:f eqn="mid #0 0"/>
                   <v:f eqn="val #0"/>
@@ -3840,7 +3764,7 @@
           </mc:Choice>
           <mc:Fallback>
             <w:pict>
-              <v:line w14:anchorId="0F70C648" id="Connecteur droit 31" o:spid="_x0000_s1026" style="position:absolute;flip:x;z-index:251694080;visibility:visible;mso-wrap-style:square;mso-width-percent:0;mso-height-percent:0;mso-wrap-distance-left:9pt;mso-wrap-distance-top:0;mso-wrap-distance-right:9pt;mso-wrap-distance-bottom:0;mso-position-horizontal:absolute;mso-position-horizontal-relative:text;mso-position-vertical:absolute;mso-position-vertical-relative:text;mso-width-percent:0;mso-height-percent:0;mso-width-relative:margin;mso-height-relative:margin" from="105.55pt,367.2pt" to="179.05pt,399.2pt" o:gfxdata="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" strokecolor="#ffc000 [3207]" strokeweight="4.5pt">
+              <v:line w14:anchorId="3169183C" id="Connecteur droit 31" o:spid="_x0000_s1026" style="position:absolute;flip:x;z-index:251694080;visibility:visible;mso-wrap-style:square;mso-width-percent:0;mso-height-percent:0;mso-wrap-distance-left:9pt;mso-wrap-distance-top:0;mso-wrap-distance-right:9pt;mso-wrap-distance-bottom:0;mso-position-horizontal:absolute;mso-position-horizontal-relative:text;mso-position-vertical:absolute;mso-position-vertical-relative:text;mso-width-percent:0;mso-height-percent:0;mso-width-relative:margin;mso-height-relative:margin" from="105.55pt,367.2pt" to="179.05pt,399.2pt" o:gfxdata="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" strokecolor="#ffc000 [3207]" strokeweight="4.5pt">
                 <v:stroke joinstyle="miter"/>
               </v:line>
             </w:pict>
@@ -3916,7 +3840,7 @@
           </mc:Choice>
           <mc:Fallback>
             <w:pict>
-              <v:line w14:anchorId="7B960338" id="Connecteur droit 29" o:spid="_x0000_s1026" style="position:absolute;z-index:251692032;visibility:visible;mso-wrap-style:square;mso-width-percent:0;mso-height-percent:0;mso-wrap-distance-left:9pt;mso-wrap-distance-top:0;mso-wrap-distance-right:9pt;mso-wrap-distance-bottom:0;mso-position-horizontal:absolute;mso-position-horizontal-relative:text;mso-position-vertical:absolute;mso-position-vertical-relative:text;mso-width-percent:0;mso-height-percent:0;mso-width-relative:margin;mso-height-relative:margin" from="88.05pt,362.7pt" to="108.55pt,399.2pt" o:gfxdata="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" strokecolor="#ffc000 [3207]" strokeweight="4.5pt">
+              <v:line w14:anchorId="294A2342" id="Connecteur droit 29" o:spid="_x0000_s1026" style="position:absolute;z-index:251692032;visibility:visible;mso-wrap-style:square;mso-width-percent:0;mso-height-percent:0;mso-wrap-distance-left:9pt;mso-wrap-distance-top:0;mso-wrap-distance-right:9pt;mso-wrap-distance-bottom:0;mso-position-horizontal:absolute;mso-position-horizontal-relative:text;mso-position-vertical:absolute;mso-position-vertical-relative:text;mso-width-percent:0;mso-height-percent:0;mso-width-relative:margin;mso-height-relative:margin" from="88.05pt,362.7pt" to="108.55pt,399.2pt" o:gfxdata="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" strokecolor="#ffc000 [3207]" strokeweight="4.5pt">
                 <v:stroke joinstyle="miter"/>
               </v:line>
             </w:pict>
@@ -3992,7 +3916,7 @@
           </mc:Choice>
           <mc:Fallback>
             <w:pict>
-              <v:line w14:anchorId="61FC5231" id="Connecteur droit 28" o:spid="_x0000_s1026" style="position:absolute;z-index:251691008;visibility:visible;mso-wrap-style:square;mso-width-percent:0;mso-height-percent:0;mso-wrap-distance-left:9pt;mso-wrap-distance-top:0;mso-wrap-distance-right:9pt;mso-wrap-distance-bottom:0;mso-position-horizontal:absolute;mso-position-horizontal-relative:text;mso-position-vertical:absolute;mso-position-vertical-relative:text;mso-width-percent:0;mso-height-percent:0;mso-width-relative:margin;mso-height-relative:margin" from="22.55pt,364.7pt" to="108.55pt,399.2pt" o:gfxdata="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" strokecolor="#ffc000 [3207]" strokeweight="4.5pt">
+              <v:line w14:anchorId="423350DA" id="Connecteur droit 28" o:spid="_x0000_s1026" style="position:absolute;z-index:251691008;visibility:visible;mso-wrap-style:square;mso-width-percent:0;mso-height-percent:0;mso-wrap-distance-left:9pt;mso-wrap-distance-top:0;mso-wrap-distance-right:9pt;mso-wrap-distance-bottom:0;mso-position-horizontal:absolute;mso-position-horizontal-relative:text;mso-position-vertical:absolute;mso-position-vertical-relative:text;mso-width-percent:0;mso-height-percent:0;mso-width-relative:margin;mso-height-relative:margin" from="22.55pt,364.7pt" to="108.55pt,399.2pt" o:gfxdata="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" strokecolor="#ffc000 [3207]" strokeweight="4.5pt">
                 <v:stroke joinstyle="miter"/>
               </v:line>
             </w:pict>
@@ -4082,7 +4006,7 @@
           </mc:Choice>
           <mc:Fallback>
             <w:pict>
-              <v:shape w14:anchorId="0DC2F791" id="Flèche : bas 49" o:spid="_x0000_s1026" type="#_x0000_t67" style="position:absolute;margin-left:99.8pt;margin-top:399.05pt;width:14.5pt;height:45.7pt;z-index:251718656;visibility:visible;mso-wrap-style:square;mso-width-percent:0;mso-height-percent:0;mso-wrap-distance-left:9pt;mso-wrap-distance-top:0;mso-wrap-distance-right:9pt;mso-wrap-distance-bottom:0;mso-position-horizontal:absolute;mso-position-horizontal-relative:text;mso-position-vertical:absolute;mso-position-vertical-relative:text;mso-width-percent:0;mso-height-percent:0;mso-width-relative:margin;mso-height-relative:margin;v-text-anchor:middle" o:gfxdata="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" adj="18173" fillcolor="#ffe599 [1303]" strokecolor="#ffc000 [3207]" strokeweight="1pt"/>
+              <v:shape w14:anchorId="48A1BC05" id="Flèche : bas 49" o:spid="_x0000_s1026" type="#_x0000_t67" style="position:absolute;margin-left:99.8pt;margin-top:399.05pt;width:14.5pt;height:45.7pt;z-index:251718656;visibility:visible;mso-wrap-style:square;mso-width-percent:0;mso-height-percent:0;mso-wrap-distance-left:9pt;mso-wrap-distance-top:0;mso-wrap-distance-right:9pt;mso-wrap-distance-bottom:0;mso-position-horizontal:absolute;mso-position-horizontal-relative:text;mso-position-vertical:absolute;mso-position-vertical-relative:text;mso-width-percent:0;mso-height-percent:0;mso-width-relative:margin;mso-height-relative:margin;v-text-anchor:middle" o:gfxdata="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" adj="18173" fillcolor="#ffe599 [1303]" strokecolor="#ffc000 [3207]" strokeweight="1pt"/>
             </w:pict>
           </mc:Fallback>
         </mc:AlternateContent>
@@ -4467,7 +4391,7 @@
           </mc:Choice>
           <mc:Fallback>
             <w:pict>
-              <v:shape w14:anchorId="753DDAB4" id="Connecteur droit avec flèche 46" o:spid="_x0000_s1026" type="#_x0000_t32" style="position:absolute;margin-left:114.35pt;margin-top:-34.2pt;width:20.95pt;height:44.65pt;flip:x;z-index:251715584;visibility:visible;mso-wrap-style:square;mso-width-percent:0;mso-height-percent:0;mso-wrap-distance-left:9pt;mso-wrap-distance-top:0;mso-wrap-distance-right:9pt;mso-wrap-distance-bottom:0;mso-position-horizontal:absolute;mso-position-horizontal-relative:text;mso-position-vertical:absolute;mso-position-vertical-relative:text;mso-width-percent:0;mso-height-percent:0;mso-width-relative:margin;mso-height-relative:margin" o:gfxdata="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" strokecolor="#ffc000 [3207]" strokeweight="3pt">
+              <v:shape w14:anchorId="452C0B8E" id="Connecteur droit avec flèche 46" o:spid="_x0000_s1026" type="#_x0000_t32" style="position:absolute;margin-left:114.35pt;margin-top:-34.2pt;width:20.95pt;height:44.65pt;flip:x;z-index:251715584;visibility:visible;mso-wrap-style:square;mso-width-percent:0;mso-height-percent:0;mso-wrap-distance-left:9pt;mso-wrap-distance-top:0;mso-wrap-distance-right:9pt;mso-wrap-distance-bottom:0;mso-position-horizontal:absolute;mso-position-horizontal-relative:text;mso-position-vertical:absolute;mso-position-vertical-relative:text;mso-width-percent:0;mso-height-percent:0;mso-width-relative:margin;mso-height-relative:margin" o:gfxdata="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" strokecolor="#ffc000 [3207]" strokeweight="3pt">
                 <v:stroke endarrow="block" joinstyle="miter"/>
               </v:shape>
             </w:pict>
@@ -4662,7 +4586,7 @@
           </mc:Choice>
           <mc:Fallback>
             <w:pict>
-              <v:shape w14:anchorId="3253EB78" id="Connecteur droit avec flèche 45" o:spid="_x0000_s1026" type="#_x0000_t32" style="position:absolute;margin-left:60.15pt;margin-top:-33.35pt;width:34.7pt;height:43.7pt;z-index:251713536;visibility:visible;mso-wrap-style:square;mso-width-percent:0;mso-height-percent:0;mso-wrap-distance-left:9pt;mso-wrap-distance-top:0;mso-wrap-distance-right:9pt;mso-wrap-distance-bottom:0;mso-position-horizontal:absolute;mso-position-horizontal-relative:text;mso-position-vertical:absolute;mso-position-vertical-relative:text;mso-width-percent:0;mso-height-percent:0;mso-width-relative:margin;mso-height-relative:margin" o:gfxdata="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" strokecolor="#ffc000 [3207]" strokeweight="3pt">
+              <v:shape w14:anchorId="478767E5" id="Connecteur droit avec flèche 45" o:spid="_x0000_s1026" type="#_x0000_t32" style="position:absolute;margin-left:60.15pt;margin-top:-33.35pt;width:34.7pt;height:43.7pt;z-index:251713536;visibility:visible;mso-wrap-style:square;mso-width-percent:0;mso-height-percent:0;mso-wrap-distance-left:9pt;mso-wrap-distance-top:0;mso-wrap-distance-right:9pt;mso-wrap-distance-bottom:0;mso-position-horizontal:absolute;mso-position-horizontal-relative:text;mso-position-vertical:absolute;mso-position-vertical-relative:text;mso-width-percent:0;mso-height-percent:0;mso-width-relative:margin;mso-height-relative:margin" o:gfxdata="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" strokecolor="#ffc000 [3207]" strokeweight="3pt">
                 <v:stroke endarrow="block" joinstyle="miter"/>
               </v:shape>
             </w:pict>
@@ -4742,7 +4666,7 @@
           </mc:Choice>
           <mc:Fallback>
             <w:pict>
-              <v:shape w14:anchorId="1821AA29" id="Connecteur : en arc 48" o:spid="_x0000_s1026" type="#_x0000_t38" style="position:absolute;margin-left:153.75pt;margin-top:171.1pt;width:18.15pt;height:284.15pt;flip:x;z-index:251717632;visibility:visible;mso-wrap-style:square;mso-width-percent:0;mso-height-percent:0;mso-wrap-distance-left:9pt;mso-wrap-distance-top:0;mso-wrap-distance-right:9pt;mso-wrap-distance-bottom:0;mso-position-horizontal:absolute;mso-position-horizontal-relative:text;mso-position-vertical:absolute;mso-position-vertical-relative:text;mso-width-percent:0;mso-height-percent:0;mso-width-relative:margin;mso-height-relative:margin" o:gfxdata="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" adj="-122583" strokecolor="#ffc000 [3207]" strokeweight="3pt">
+              <v:shape w14:anchorId="2BDFB48A" id="Connecteur : en arc 48" o:spid="_x0000_s1026" type="#_x0000_t38" style="position:absolute;margin-left:153.75pt;margin-top:171.1pt;width:18.15pt;height:284.15pt;flip:x;z-index:251717632;visibility:visible;mso-wrap-style:square;mso-width-percent:0;mso-height-percent:0;mso-wrap-distance-left:9pt;mso-wrap-distance-top:0;mso-wrap-distance-right:9pt;mso-wrap-distance-bottom:0;mso-position-horizontal:absolute;mso-position-horizontal-relative:text;mso-position-vertical:absolute;mso-position-vertical-relative:text;mso-width-percent:0;mso-height-percent:0;mso-width-relative:margin;mso-height-relative:margin" o:gfxdata="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" adj="-122583" strokecolor="#ffc000 [3207]" strokeweight="3pt">
                 <v:stroke endarrow="block" joinstyle="miter"/>
               </v:shape>
             </w:pict>

</xml_diff>

<commit_message>
ajouté détails workflow, ajout CheckV
</commit_message>
<xml_diff>
--- a/workflow.docx
+++ b/workflow.docx
@@ -10,6 +10,286 @@
           <w:szCs w:val="24"/>
         </w:rPr>
       </w:pPr>
+      <w:r>
+        <w:rPr>
+          <w:rFonts w:ascii="Georgia Pro Black" w:hAnsi="Georgia Pro Black"/>
+          <w:noProof/>
+          <w:sz w:val="24"/>
+          <w:szCs w:val="24"/>
+        </w:rPr>
+        <mc:AlternateContent>
+          <mc:Choice Requires="wps">
+            <w:drawing>
+              <wp:anchor distT="45720" distB="45720" distL="114300" distR="114300" simplePos="0" relativeHeight="251752448" behindDoc="0" locked="0" layoutInCell="1" allowOverlap="1" wp14:anchorId="3438DF04" wp14:editId="488DAC8E">
+                <wp:simplePos x="0" y="0"/>
+                <wp:positionH relativeFrom="margin">
+                  <wp:posOffset>4205853</wp:posOffset>
+                </wp:positionH>
+                <wp:positionV relativeFrom="paragraph">
+                  <wp:posOffset>3643630</wp:posOffset>
+                </wp:positionV>
+                <wp:extent cx="741680" cy="254442"/>
+                <wp:effectExtent l="0" t="0" r="20320" b="12700"/>
+                <wp:wrapNone/>
+                <wp:docPr id="202" name="Zone de texte 2"/>
+                <wp:cNvGraphicFramePr>
+                  <a:graphicFrameLocks xmlns:a="http://schemas.openxmlformats.org/drawingml/2006/main"/>
+                </wp:cNvGraphicFramePr>
+                <a:graphic xmlns:a="http://schemas.openxmlformats.org/drawingml/2006/main">
+                  <a:graphicData uri="http://schemas.microsoft.com/office/word/2010/wordprocessingShape">
+                    <wps:wsp>
+                      <wps:cNvSpPr txBox="1">
+                        <a:spLocks noChangeArrowheads="1"/>
+                      </wps:cNvSpPr>
+                      <wps:spPr bwMode="auto">
+                        <a:xfrm>
+                          <a:off x="0" y="0"/>
+                          <a:ext cx="741680" cy="254442"/>
+                        </a:xfrm>
+                        <a:prstGeom prst="rect">
+                          <a:avLst/>
+                        </a:prstGeom>
+                        <a:solidFill>
+                          <a:schemeClr val="accent5">
+                            <a:lumMod val="40000"/>
+                            <a:lumOff val="60000"/>
+                          </a:schemeClr>
+                        </a:solidFill>
+                        <a:ln w="9525">
+                          <a:solidFill>
+                            <a:srgbClr val="000000"/>
+                          </a:solidFill>
+                          <a:miter lim="800000"/>
+                          <a:headEnd/>
+                          <a:tailEnd/>
+                        </a:ln>
+                      </wps:spPr>
+                      <wps:txbx>
+                        <w:txbxContent>
+                          <w:p>
+                            <w:pPr>
+                              <w:jc w:val="center"/>
+                              <w:rPr>
+                                <w:sz w:val="20"/>
+                                <w:szCs w:val="20"/>
+                              </w:rPr>
+                            </w:pPr>
+                            <w:r>
+                              <w:rPr>
+                                <w:sz w:val="20"/>
+                                <w:szCs w:val="20"/>
+                              </w:rPr>
+                              <w:t>VirSorter2</w:t>
+                            </w:r>
+                          </w:p>
+                          <w:p>
+                            <w:pPr>
+                              <w:jc w:val="center"/>
+                              <w:rPr>
+                                <w:sz w:val="20"/>
+                                <w:szCs w:val="20"/>
+                              </w:rPr>
+                            </w:pPr>
+                          </w:p>
+                        </w:txbxContent>
+                      </wps:txbx>
+                      <wps:bodyPr rot="0" vert="horz" wrap="square" lIns="91440" tIns="45720" rIns="91440" bIns="45720" anchor="t" anchorCtr="0">
+                        <a:noAutofit/>
+                      </wps:bodyPr>
+                    </wps:wsp>
+                  </a:graphicData>
+                </a:graphic>
+                <wp14:sizeRelH relativeFrom="margin">
+                  <wp14:pctWidth>0</wp14:pctWidth>
+                </wp14:sizeRelH>
+                <wp14:sizeRelV relativeFrom="margin">
+                  <wp14:pctHeight>0</wp14:pctHeight>
+                </wp14:sizeRelV>
+              </wp:anchor>
+            </w:drawing>
+          </mc:Choice>
+          <mc:Fallback>
+            <w:pict>
+              <v:shapetype w14:anchorId="3438DF04" id="_x0000_t202" coordsize="21600,21600" o:spt="202" path="m,l,21600r21600,l21600,xe">
+                <v:stroke joinstyle="miter"/>
+                <v:path gradientshapeok="t" o:connecttype="rect"/>
+              </v:shapetype>
+              <v:shape id="Zone de texte 2" o:spid="_x0000_s1026" type="#_x0000_t202" style="position:absolute;margin-left:331.15pt;margin-top:286.9pt;width:58.4pt;height:20.05pt;z-index:251752448;visibility:visible;mso-wrap-style:square;mso-width-percent:0;mso-height-percent:0;mso-wrap-distance-left:9pt;mso-wrap-distance-top:3.6pt;mso-wrap-distance-right:9pt;mso-wrap-distance-bottom:3.6pt;mso-position-horizontal:absolute;mso-position-horizontal-relative:margin;mso-position-vertical:absolute;mso-position-vertical-relative:text;mso-width-percent:0;mso-height-percent:0;mso-width-relative:margin;mso-height-relative:margin;v-text-anchor:top" o:gfxdata="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" fillcolor="#bdd6ee [1304]">
+                <v:textbox>
+                  <w:txbxContent>
+                    <w:p>
+                      <w:pPr>
+                        <w:jc w:val="center"/>
+                        <w:rPr>
+                          <w:sz w:val="20"/>
+                          <w:szCs w:val="20"/>
+                        </w:rPr>
+                      </w:pPr>
+                      <w:r>
+                        <w:rPr>
+                          <w:sz w:val="20"/>
+                          <w:szCs w:val="20"/>
+                        </w:rPr>
+                        <w:t>VirSorter2</w:t>
+                      </w:r>
+                    </w:p>
+                    <w:p>
+                      <w:pPr>
+                        <w:jc w:val="center"/>
+                        <w:rPr>
+                          <w:sz w:val="20"/>
+                          <w:szCs w:val="20"/>
+                        </w:rPr>
+                      </w:pPr>
+                    </w:p>
+                  </w:txbxContent>
+                </v:textbox>
+                <w10:wrap anchorx="margin"/>
+              </v:shape>
+            </w:pict>
+          </mc:Fallback>
+        </mc:AlternateContent>
+      </w:r>
+      <w:r>
+        <w:rPr>
+          <w:rFonts w:ascii="Georgia Pro Black" w:hAnsi="Georgia Pro Black"/>
+          <w:noProof/>
+          <w:sz w:val="24"/>
+          <w:szCs w:val="24"/>
+        </w:rPr>
+        <mc:AlternateContent>
+          <mc:Choice Requires="wps">
+            <w:drawing>
+              <wp:anchor distT="45720" distB="45720" distL="114300" distR="114300" simplePos="0" relativeHeight="251750400" behindDoc="0" locked="0" layoutInCell="1" allowOverlap="1" wp14:anchorId="6396F457" wp14:editId="66BA08CD">
+                <wp:simplePos x="0" y="0"/>
+                <wp:positionH relativeFrom="margin">
+                  <wp:posOffset>4249171</wp:posOffset>
+                </wp:positionH>
+                <wp:positionV relativeFrom="paragraph">
+                  <wp:posOffset>4287520</wp:posOffset>
+                </wp:positionV>
+                <wp:extent cx="678070" cy="320758"/>
+                <wp:effectExtent l="0" t="0" r="27305" b="22225"/>
+                <wp:wrapNone/>
+                <wp:docPr id="196" name="Zone de texte 2"/>
+                <wp:cNvGraphicFramePr>
+                  <a:graphicFrameLocks xmlns:a="http://schemas.openxmlformats.org/drawingml/2006/main"/>
+                </wp:cNvGraphicFramePr>
+                <a:graphic xmlns:a="http://schemas.openxmlformats.org/drawingml/2006/main">
+                  <a:graphicData uri="http://schemas.microsoft.com/office/word/2010/wordprocessingShape">
+                    <wps:wsp>
+                      <wps:cNvSpPr txBox="1">
+                        <a:spLocks noChangeArrowheads="1"/>
+                      </wps:cNvSpPr>
+                      <wps:spPr bwMode="auto">
+                        <a:xfrm>
+                          <a:off x="0" y="0"/>
+                          <a:ext cx="678070" cy="320758"/>
+                        </a:xfrm>
+                        <a:prstGeom prst="rect">
+                          <a:avLst/>
+                        </a:prstGeom>
+                        <a:solidFill>
+                          <a:schemeClr val="accent5">
+                            <a:lumMod val="40000"/>
+                            <a:lumOff val="60000"/>
+                          </a:schemeClr>
+                        </a:solidFill>
+                        <a:ln w="9525">
+                          <a:solidFill>
+                            <a:srgbClr val="000000"/>
+                          </a:solidFill>
+                          <a:miter lim="800000"/>
+                          <a:headEnd/>
+                          <a:tailEnd/>
+                        </a:ln>
+                      </wps:spPr>
+                      <wps:txbx>
+                        <w:txbxContent>
+                          <w:p>
+                            <w:pPr>
+                              <w:jc w:val="center"/>
+                              <w:rPr>
+                                <w:sz w:val="20"/>
+                                <w:szCs w:val="20"/>
+                              </w:rPr>
+                            </w:pPr>
+                            <w:proofErr w:type="spellStart"/>
+                            <w:r>
+                              <w:rPr>
+                                <w:sz w:val="20"/>
+                                <w:szCs w:val="20"/>
+                              </w:rPr>
+                              <w:t>CheckV</w:t>
+                            </w:r>
+                            <w:proofErr w:type="spellEnd"/>
+                          </w:p>
+                          <w:p>
+                            <w:pPr>
+                              <w:jc w:val="center"/>
+                              <w:rPr>
+                                <w:sz w:val="20"/>
+                                <w:szCs w:val="20"/>
+                              </w:rPr>
+                            </w:pPr>
+                          </w:p>
+                        </w:txbxContent>
+                      </wps:txbx>
+                      <wps:bodyPr rot="0" vert="horz" wrap="square" lIns="91440" tIns="45720" rIns="91440" bIns="45720" anchor="t" anchorCtr="0">
+                        <a:noAutofit/>
+                      </wps:bodyPr>
+                    </wps:wsp>
+                  </a:graphicData>
+                </a:graphic>
+                <wp14:sizeRelH relativeFrom="margin">
+                  <wp14:pctWidth>0</wp14:pctWidth>
+                </wp14:sizeRelH>
+                <wp14:sizeRelV relativeFrom="margin">
+                  <wp14:pctHeight>0</wp14:pctHeight>
+                </wp14:sizeRelV>
+              </wp:anchor>
+            </w:drawing>
+          </mc:Choice>
+          <mc:Fallback>
+            <w:pict>
+              <v:shape w14:anchorId="6396F457" id="_x0000_s1027" type="#_x0000_t202" style="position:absolute;margin-left:334.6pt;margin-top:337.6pt;width:53.4pt;height:25.25pt;z-index:251750400;visibility:visible;mso-wrap-style:square;mso-width-percent:0;mso-height-percent:0;mso-wrap-distance-left:9pt;mso-wrap-distance-top:3.6pt;mso-wrap-distance-right:9pt;mso-wrap-distance-bottom:3.6pt;mso-position-horizontal:absolute;mso-position-horizontal-relative:margin;mso-position-vertical:absolute;mso-position-vertical-relative:text;mso-width-percent:0;mso-height-percent:0;mso-width-relative:margin;mso-height-relative:margin;v-text-anchor:top" o:gfxdata="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" fillcolor="#bdd6ee [1304]">
+                <v:textbox>
+                  <w:txbxContent>
+                    <w:p>
+                      <w:pPr>
+                        <w:jc w:val="center"/>
+                        <w:rPr>
+                          <w:sz w:val="20"/>
+                          <w:szCs w:val="20"/>
+                        </w:rPr>
+                      </w:pPr>
+                      <w:proofErr w:type="spellStart"/>
+                      <w:r>
+                        <w:rPr>
+                          <w:sz w:val="20"/>
+                          <w:szCs w:val="20"/>
+                        </w:rPr>
+                        <w:t>CheckV</w:t>
+                      </w:r>
+                      <w:proofErr w:type="spellEnd"/>
+                    </w:p>
+                    <w:p>
+                      <w:pPr>
+                        <w:jc w:val="center"/>
+                        <w:rPr>
+                          <w:sz w:val="20"/>
+                          <w:szCs w:val="20"/>
+                        </w:rPr>
+                      </w:pPr>
+                    </w:p>
+                  </w:txbxContent>
+                </v:textbox>
+                <w10:wrap anchorx="margin"/>
+              </v:shape>
+            </w:pict>
+          </mc:Fallback>
+        </mc:AlternateContent>
+      </w:r>
       <w:r>
         <w:rPr>
           <w:rFonts w:ascii="Georgia Pro Black" w:hAnsi="Georgia Pro Black"/>
@@ -919,7 +1199,7 @@
         <mc:AlternateContent>
           <mc:Choice Requires="wps">
             <w:drawing>
-              <wp:anchor distT="45720" distB="45720" distL="114300" distR="114300" simplePos="0" relativeHeight="251748352" behindDoc="0" locked="0" layoutInCell="1" allowOverlap="1" wp14:anchorId="2DB42B1A" wp14:editId="4159ACF0">
+              <wp:anchor distT="45720" distB="45720" distL="114300" distR="114300" simplePos="0" relativeHeight="251748352" behindDoc="0" locked="0" layoutInCell="1" allowOverlap="1" wp14:anchorId="2DB42B1A" wp14:editId="21CC7604">
                 <wp:simplePos x="0" y="0"/>
                 <wp:positionH relativeFrom="margin">
                   <wp:posOffset>4165940</wp:posOffset>
@@ -1002,11 +1282,7 @@
           </mc:Choice>
           <mc:Fallback>
             <w:pict>
-              <v:shapetype w14:anchorId="2DB42B1A" id="_x0000_t202" coordsize="21600,21600" o:spt="202" path="m,l,21600r21600,l21600,xe">
-                <v:stroke joinstyle="miter"/>
-                <v:path gradientshapeok="t" o:connecttype="rect"/>
-              </v:shapetype>
-              <v:shape id="Zone de texte 2" o:spid="_x0000_s1026" type="#_x0000_t202" style="position:absolute;margin-left:328.05pt;margin-top:391pt;width:59.9pt;height:23.25pt;z-index:251748352;visibility:visible;mso-wrap-style:square;mso-width-percent:0;mso-height-percent:0;mso-wrap-distance-left:9pt;mso-wrap-distance-top:3.6pt;mso-wrap-distance-right:9pt;mso-wrap-distance-bottom:3.6pt;mso-position-horizontal:absolute;mso-position-horizontal-relative:margin;mso-position-vertical:absolute;mso-position-vertical-relative:text;mso-width-percent:0;mso-height-percent:0;mso-width-relative:margin;mso-height-relative:margin;v-text-anchor:top" o:gfxdata="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" fillcolor="#bdd6ee [1304]">
+              <v:shape w14:anchorId="2DB42B1A" id="_x0000_s1028" type="#_x0000_t202" style="position:absolute;margin-left:328.05pt;margin-top:391pt;width:59.9pt;height:23.25pt;z-index:251748352;visibility:visible;mso-wrap-style:square;mso-width-percent:0;mso-height-percent:0;mso-wrap-distance-left:9pt;mso-wrap-distance-top:3.6pt;mso-wrap-distance-right:9pt;mso-wrap-distance-bottom:3.6pt;mso-position-horizontal:absolute;mso-position-horizontal-relative:margin;mso-position-vertical:absolute;mso-position-vertical-relative:text;mso-width-percent:0;mso-height-percent:0;mso-width-relative:margin;mso-height-relative:margin;v-text-anchor:top" o:gfxdata="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" fillcolor="#bdd6ee [1304]">
                 <v:textbox>
                   <w:txbxContent>
                     <w:p>
@@ -1017,6 +1293,7 @@
                           <w:szCs w:val="20"/>
                         </w:rPr>
                       </w:pPr>
+                      <w:proofErr w:type="spellStart"/>
                       <w:r>
                         <w:rPr>
                           <w:sz w:val="20"/>
@@ -1024,274 +1301,7 @@
                         </w:rPr>
                         <w:t>DeepHost</w:t>
                       </w:r>
-                    </w:p>
-                  </w:txbxContent>
-                </v:textbox>
-                <w10:wrap anchorx="margin"/>
-              </v:shape>
-            </w:pict>
-          </mc:Fallback>
-        </mc:AlternateContent>
-      </w:r>
-      <w:r>
-        <w:rPr>
-          <w:rFonts w:ascii="Georgia Pro Black" w:hAnsi="Georgia Pro Black"/>
-          <w:noProof/>
-          <w:sz w:val="24"/>
-          <w:szCs w:val="24"/>
-        </w:rPr>
-        <mc:AlternateContent>
-          <mc:Choice Requires="wps">
-            <w:drawing>
-              <wp:anchor distT="45720" distB="45720" distL="114300" distR="114300" simplePos="0" relativeHeight="251750400" behindDoc="0" locked="0" layoutInCell="1" allowOverlap="1" wp14:anchorId="6396F457" wp14:editId="3C8073E1">
-                <wp:simplePos x="0" y="0"/>
-                <wp:positionH relativeFrom="margin">
-                  <wp:posOffset>4064295</wp:posOffset>
-                </wp:positionH>
-                <wp:positionV relativeFrom="paragraph">
-                  <wp:posOffset>4289839</wp:posOffset>
-                </wp:positionV>
-                <wp:extent cx="924560" cy="295275"/>
-                <wp:effectExtent l="0" t="0" r="27940" b="28575"/>
-                <wp:wrapNone/>
-                <wp:docPr id="196" name="Zone de texte 2"/>
-                <wp:cNvGraphicFramePr>
-                  <a:graphicFrameLocks xmlns:a="http://schemas.openxmlformats.org/drawingml/2006/main"/>
-                </wp:cNvGraphicFramePr>
-                <a:graphic xmlns:a="http://schemas.openxmlformats.org/drawingml/2006/main">
-                  <a:graphicData uri="http://schemas.microsoft.com/office/word/2010/wordprocessingShape">
-                    <wps:wsp>
-                      <wps:cNvSpPr txBox="1">
-                        <a:spLocks noChangeArrowheads="1"/>
-                      </wps:cNvSpPr>
-                      <wps:spPr bwMode="auto">
-                        <a:xfrm>
-                          <a:off x="0" y="0"/>
-                          <a:ext cx="924560" cy="295275"/>
-                        </a:xfrm>
-                        <a:prstGeom prst="rect">
-                          <a:avLst/>
-                        </a:prstGeom>
-                        <a:solidFill>
-                          <a:schemeClr val="accent5">
-                            <a:lumMod val="40000"/>
-                            <a:lumOff val="60000"/>
-                          </a:schemeClr>
-                        </a:solidFill>
-                        <a:ln w="9525">
-                          <a:solidFill>
-                            <a:srgbClr val="000000"/>
-                          </a:solidFill>
-                          <a:miter lim="800000"/>
-                          <a:headEnd/>
-                          <a:tailEnd/>
-                        </a:ln>
-                      </wps:spPr>
-                      <wps:txbx>
-                        <w:txbxContent>
-                          <w:p>
-                            <w:pPr>
-                              <w:jc w:val="center"/>
-                              <w:rPr>
-                                <w:sz w:val="20"/>
-                                <w:szCs w:val="20"/>
-                              </w:rPr>
-                            </w:pPr>
-                            <w:r>
-                              <w:rPr>
-                                <w:sz w:val="20"/>
-                                <w:szCs w:val="20"/>
-                              </w:rPr>
-                              <w:t>SOFTWARE</w:t>
-                            </w:r>
-                          </w:p>
-                          <w:p>
-                            <w:pPr>
-                              <w:rPr>
-                                <w:sz w:val="20"/>
-                                <w:szCs w:val="20"/>
-                              </w:rPr>
-                            </w:pPr>
-                          </w:p>
-                        </w:txbxContent>
-                      </wps:txbx>
-                      <wps:bodyPr rot="0" vert="horz" wrap="square" lIns="91440" tIns="45720" rIns="91440" bIns="45720" anchor="t" anchorCtr="0">
-                        <a:noAutofit/>
-                      </wps:bodyPr>
-                    </wps:wsp>
-                  </a:graphicData>
-                </a:graphic>
-                <wp14:sizeRelH relativeFrom="margin">
-                  <wp14:pctWidth>0</wp14:pctWidth>
-                </wp14:sizeRelH>
-                <wp14:sizeRelV relativeFrom="margin">
-                  <wp14:pctHeight>0</wp14:pctHeight>
-                </wp14:sizeRelV>
-              </wp:anchor>
-            </w:drawing>
-          </mc:Choice>
-          <mc:Fallback>
-            <w:pict>
-              <v:shape w14:anchorId="6396F457" id="_x0000_s1027" type="#_x0000_t202" style="position:absolute;margin-left:320pt;margin-top:337.8pt;width:72.8pt;height:23.25pt;z-index:251750400;visibility:visible;mso-wrap-style:square;mso-width-percent:0;mso-height-percent:0;mso-wrap-distance-left:9pt;mso-wrap-distance-top:3.6pt;mso-wrap-distance-right:9pt;mso-wrap-distance-bottom:3.6pt;mso-position-horizontal:absolute;mso-position-horizontal-relative:margin;mso-position-vertical:absolute;mso-position-vertical-relative:text;mso-width-percent:0;mso-height-percent:0;mso-width-relative:margin;mso-height-relative:margin;v-text-anchor:top" o:gfxdata="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" fillcolor="#bdd6ee [1304]">
-                <v:textbox>
-                  <w:txbxContent>
-                    <w:p>
-                      <w:pPr>
-                        <w:jc w:val="center"/>
-                        <w:rPr>
-                          <w:sz w:val="20"/>
-                          <w:szCs w:val="20"/>
-                        </w:rPr>
-                      </w:pPr>
-                      <w:r>
-                        <w:rPr>
-                          <w:sz w:val="20"/>
-                          <w:szCs w:val="20"/>
-                        </w:rPr>
-                        <w:t>SOFTWARE</w:t>
-                      </w:r>
-                    </w:p>
-                    <w:p>
-                      <w:pPr>
-                        <w:rPr>
-                          <w:sz w:val="20"/>
-                          <w:szCs w:val="20"/>
-                        </w:rPr>
-                      </w:pPr>
-                    </w:p>
-                  </w:txbxContent>
-                </v:textbox>
-                <w10:wrap anchorx="margin"/>
-              </v:shape>
-            </w:pict>
-          </mc:Fallback>
-        </mc:AlternateContent>
-      </w:r>
-      <w:r>
-        <w:rPr>
-          <w:rFonts w:ascii="Georgia Pro Black" w:hAnsi="Georgia Pro Black"/>
-          <w:noProof/>
-          <w:sz w:val="24"/>
-          <w:szCs w:val="24"/>
-        </w:rPr>
-        <mc:AlternateContent>
-          <mc:Choice Requires="wps">
-            <w:drawing>
-              <wp:anchor distT="45720" distB="45720" distL="114300" distR="114300" simplePos="0" relativeHeight="251752448" behindDoc="0" locked="0" layoutInCell="1" allowOverlap="1" wp14:anchorId="3438DF04" wp14:editId="31609650">
-                <wp:simplePos x="0" y="0"/>
-                <wp:positionH relativeFrom="margin">
-                  <wp:posOffset>4063025</wp:posOffset>
-                </wp:positionH>
-                <wp:positionV relativeFrom="paragraph">
-                  <wp:posOffset>3647440</wp:posOffset>
-                </wp:positionV>
-                <wp:extent cx="925033" cy="295496"/>
-                <wp:effectExtent l="0" t="0" r="27940" b="28575"/>
-                <wp:wrapNone/>
-                <wp:docPr id="202" name="Zone de texte 2"/>
-                <wp:cNvGraphicFramePr>
-                  <a:graphicFrameLocks xmlns:a="http://schemas.openxmlformats.org/drawingml/2006/main"/>
-                </wp:cNvGraphicFramePr>
-                <a:graphic xmlns:a="http://schemas.openxmlformats.org/drawingml/2006/main">
-                  <a:graphicData uri="http://schemas.microsoft.com/office/word/2010/wordprocessingShape">
-                    <wps:wsp>
-                      <wps:cNvSpPr txBox="1">
-                        <a:spLocks noChangeArrowheads="1"/>
-                      </wps:cNvSpPr>
-                      <wps:spPr bwMode="auto">
-                        <a:xfrm>
-                          <a:off x="0" y="0"/>
-                          <a:ext cx="925033" cy="295496"/>
-                        </a:xfrm>
-                        <a:prstGeom prst="rect">
-                          <a:avLst/>
-                        </a:prstGeom>
-                        <a:solidFill>
-                          <a:schemeClr val="accent5">
-                            <a:lumMod val="40000"/>
-                            <a:lumOff val="60000"/>
-                          </a:schemeClr>
-                        </a:solidFill>
-                        <a:ln w="9525">
-                          <a:solidFill>
-                            <a:srgbClr val="000000"/>
-                          </a:solidFill>
-                          <a:miter lim="800000"/>
-                          <a:headEnd/>
-                          <a:tailEnd/>
-                        </a:ln>
-                      </wps:spPr>
-                      <wps:txbx>
-                        <w:txbxContent>
-                          <w:p>
-                            <w:pPr>
-                              <w:jc w:val="center"/>
-                              <w:rPr>
-                                <w:sz w:val="20"/>
-                                <w:szCs w:val="20"/>
-                              </w:rPr>
-                            </w:pPr>
-                            <w:r>
-                              <w:rPr>
-                                <w:sz w:val="20"/>
-                                <w:szCs w:val="20"/>
-                              </w:rPr>
-                              <w:t>SOFTWARE</w:t>
-                            </w:r>
-                          </w:p>
-                          <w:p>
-                            <w:pPr>
-                              <w:rPr>
-                                <w:sz w:val="20"/>
-                                <w:szCs w:val="20"/>
-                              </w:rPr>
-                            </w:pPr>
-                          </w:p>
-                        </w:txbxContent>
-                      </wps:txbx>
-                      <wps:bodyPr rot="0" vert="horz" wrap="square" lIns="91440" tIns="45720" rIns="91440" bIns="45720" anchor="t" anchorCtr="0">
-                        <a:noAutofit/>
-                      </wps:bodyPr>
-                    </wps:wsp>
-                  </a:graphicData>
-                </a:graphic>
-                <wp14:sizeRelH relativeFrom="margin">
-                  <wp14:pctWidth>0</wp14:pctWidth>
-                </wp14:sizeRelH>
-                <wp14:sizeRelV relativeFrom="margin">
-                  <wp14:pctHeight>0</wp14:pctHeight>
-                </wp14:sizeRelV>
-              </wp:anchor>
-            </w:drawing>
-          </mc:Choice>
-          <mc:Fallback>
-            <w:pict>
-              <v:shape w14:anchorId="3438DF04" id="_x0000_s1028" type="#_x0000_t202" style="position:absolute;margin-left:319.9pt;margin-top:287.2pt;width:72.85pt;height:23.25pt;z-index:251752448;visibility:visible;mso-wrap-style:square;mso-width-percent:0;mso-height-percent:0;mso-wrap-distance-left:9pt;mso-wrap-distance-top:3.6pt;mso-wrap-distance-right:9pt;mso-wrap-distance-bottom:3.6pt;mso-position-horizontal:absolute;mso-position-horizontal-relative:margin;mso-position-vertical:absolute;mso-position-vertical-relative:text;mso-width-percent:0;mso-height-percent:0;mso-width-relative:margin;mso-height-relative:margin;v-text-anchor:top" o:gfxdata="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" fillcolor="#bdd6ee [1304]">
-                <v:textbox>
-                  <w:txbxContent>
-                    <w:p>
-                      <w:pPr>
-                        <w:jc w:val="center"/>
-                        <w:rPr>
-                          <w:sz w:val="20"/>
-                          <w:szCs w:val="20"/>
-                        </w:rPr>
-                      </w:pPr>
-                      <w:r>
-                        <w:rPr>
-                          <w:sz w:val="20"/>
-                          <w:szCs w:val="20"/>
-                        </w:rPr>
-                        <w:t>SOFTWARE</w:t>
-                      </w:r>
-                    </w:p>
-                    <w:p>
-                      <w:pPr>
-                        <w:rPr>
-                          <w:sz w:val="20"/>
-                          <w:szCs w:val="20"/>
-                        </w:rPr>
-                      </w:pPr>
+                      <w:proofErr w:type="spellEnd"/>
                     </w:p>
                   </w:txbxContent>
                 </v:textbox>

</xml_diff>